<commit_message>
references #202  Update install instructions to not include "WebDAV Publishing" role in IIS setup.
</commit_message>
<xml_diff>
--- a/doc/case_finder_install_instructions.docx
+++ b/doc/case_finder_install_instructions.docx
@@ -144,22 +144,12 @@
       <w:pPr>
         <w:pStyle w:val="ListParagraph"/>
         <w:numPr>
-          <w:ilvl w:val="4"/>
-          <w:numId w:val="1"/>
-        </w:numPr>
-      </w:pPr>
-      <w:r>
-        <w:t>WebDAV Publishing</w:t>
-      </w:r>
-    </w:p>
-    <w:p>
-      <w:pPr>
-        <w:pStyle w:val="ListParagraph"/>
-        <w:numPr>
           <w:ilvl w:val="3"/>
           <w:numId w:val="1"/>
         </w:numPr>
       </w:pPr>
+      <w:bookmarkStart w:id="0" w:name="_GoBack"/>
+      <w:bookmarkEnd w:id="0"/>
       <w:r>
         <w:t>Health and Diagnostics</w:t>
       </w:r>
@@ -506,11 +496,24 @@
       </w:pPr>
       <w:proofErr w:type="gramStart"/>
       <w:r>
-        <w:t>Associate .rb</w:t>
-      </w:r>
+        <w:t>Associate .</w:t>
+      </w:r>
+      <w:proofErr w:type="spellStart"/>
+      <w:r>
+        <w:t>rb</w:t>
+      </w:r>
+      <w:proofErr w:type="spellEnd"/>
       <w:proofErr w:type="gramEnd"/>
       <w:r>
-        <w:t xml:space="preserve"> and .rbw files with this Ruby installation.</w:t>
+        <w:t xml:space="preserve"> and .</w:t>
+      </w:r>
+      <w:proofErr w:type="spellStart"/>
+      <w:r>
+        <w:t>rbw</w:t>
+      </w:r>
+      <w:proofErr w:type="spellEnd"/>
+      <w:r>
+        <w:t xml:space="preserve"> files with this Ruby installation.</w:t>
       </w:r>
     </w:p>
     <w:p>
@@ -554,17 +557,77 @@
         </w:numPr>
       </w:pPr>
       <w:r>
+        <w:t xml:space="preserve">Copy or extract the </w:t>
+      </w:r>
+      <w:proofErr w:type="spellStart"/>
+      <w:r>
+        <w:t>devkit</w:t>
+      </w:r>
+      <w:proofErr w:type="spellEnd"/>
+      <w:r>
+        <w:t xml:space="preserve"> (you will have to create this folder) extr</w:t>
+      </w:r>
+      <w:r>
+        <w:t>acted files into c:\</w:t>
+      </w:r>
+      <w:r>
+        <w:t>Ruby21-x64</w:t>
+      </w:r>
+      <w:r>
+        <w:t>\devkit</w:t>
+      </w:r>
+      <w:r>
+        <w:t>.</w:t>
+      </w:r>
+    </w:p>
+    <w:p>
+      <w:pPr>
+        <w:pStyle w:val="ListParagraph"/>
+        <w:numPr>
+          <w:ilvl w:val="1"/>
+          <w:numId w:val="1"/>
+        </w:numPr>
+      </w:pPr>
+      <w:r>
         <w:lastRenderedPageBreak/>
-        <w:t>Copy or extract the devkit (you will have to create this folder) extr</w:t>
-      </w:r>
-      <w:r>
-        <w:t>acted files into c:\</w:t>
-      </w:r>
-      <w:r>
-        <w:t>Ruby21-x64</w:t>
-      </w:r>
-      <w:r>
-        <w:t>\devkit</w:t>
+        <w:t>Open</w:t>
+      </w:r>
+      <w:r>
+        <w:t xml:space="preserve"> </w:t>
+      </w:r>
+      <w:proofErr w:type="spellStart"/>
+      <w:r>
+        <w:t>Start</w:t>
+      </w:r>
+      <w:r>
+        <w:t>|</w:t>
+      </w:r>
+      <w:r>
+        <w:t>All</w:t>
+      </w:r>
+      <w:proofErr w:type="spellEnd"/>
+      <w:r>
+        <w:t xml:space="preserve"> </w:t>
+      </w:r>
+      <w:proofErr w:type="spellStart"/>
+      <w:r>
+        <w:t>Programs|</w:t>
+      </w:r>
+      <w:r>
+        <w:t>Ruby</w:t>
+      </w:r>
+      <w:proofErr w:type="spellEnd"/>
+      <w:r>
+        <w:t xml:space="preserve"> 2.1.5-p273-x64</w:t>
+      </w:r>
+      <w:r>
+        <w:t xml:space="preserve"> </w:t>
+      </w:r>
+      <w:r>
+        <w:t>|</w:t>
+      </w:r>
+      <w:r>
+        <w:t>Start Command Prompt with Ruby</w:t>
       </w:r>
       <w:r>
         <w:t>.</w:t>
@@ -579,68 +642,74 @@
         </w:numPr>
       </w:pPr>
       <w:r>
-        <w:t>Open</w:t>
-      </w:r>
-      <w:r>
-        <w:t xml:space="preserve"> Start</w:t>
-      </w:r>
-      <w:r>
-        <w:t>|</w:t>
-      </w:r>
-      <w:r>
-        <w:t>All Programs|</w:t>
-      </w:r>
-      <w:r>
-        <w:t>Ruby 2.1.5-p273-x64</w:t>
-      </w:r>
+        <w:t>Execute ‘c:’</w:t>
+      </w:r>
+    </w:p>
+    <w:p>
+      <w:pPr>
+        <w:pStyle w:val="ListParagraph"/>
+        <w:numPr>
+          <w:ilvl w:val="1"/>
+          <w:numId w:val="1"/>
+        </w:numPr>
+      </w:pPr>
+      <w:r>
+        <w:t xml:space="preserve">Execute </w:t>
+      </w:r>
+      <w:r>
+        <w:t>‘</w:t>
+      </w:r>
+      <w:r>
+        <w:t>cd C:\Ruby21-x64\DevKit</w:t>
+      </w:r>
+      <w:r>
+        <w:t>’</w:t>
+      </w:r>
+      <w:r>
+        <w:t xml:space="preserve"> on</w:t>
+      </w:r>
+      <w:r>
+        <w:t xml:space="preserve"> command prompt.</w:t>
+      </w:r>
+    </w:p>
+    <w:p>
+      <w:pPr>
+        <w:pStyle w:val="ListParagraph"/>
+        <w:numPr>
+          <w:ilvl w:val="1"/>
+          <w:numId w:val="1"/>
+        </w:numPr>
+      </w:pPr>
+      <w:r>
+        <w:t>Execute '</w:t>
+      </w:r>
+      <w:r>
+        <w:t xml:space="preserve">ruby </w:t>
+      </w:r>
+      <w:proofErr w:type="spellStart"/>
+      <w:r>
+        <w:t>dk.rb</w:t>
+      </w:r>
+      <w:proofErr w:type="spellEnd"/>
       <w:r>
         <w:t xml:space="preserve"> </w:t>
       </w:r>
-      <w:r>
-        <w:t>|</w:t>
-      </w:r>
-      <w:r>
-        <w:t>Start Command Prompt with Ruby</w:t>
-      </w:r>
-      <w:r>
-        <w:t>.</w:t>
-      </w:r>
-    </w:p>
-    <w:p>
-      <w:pPr>
-        <w:pStyle w:val="ListParagraph"/>
-        <w:numPr>
-          <w:ilvl w:val="1"/>
-          <w:numId w:val="1"/>
-        </w:numPr>
-      </w:pPr>
-      <w:r>
-        <w:t>Execute ‘c:’</w:t>
-      </w:r>
-    </w:p>
-    <w:p>
-      <w:pPr>
-        <w:pStyle w:val="ListParagraph"/>
-        <w:numPr>
-          <w:ilvl w:val="1"/>
-          <w:numId w:val="1"/>
-        </w:numPr>
-      </w:pPr>
-      <w:r>
-        <w:t xml:space="preserve">Execute </w:t>
-      </w:r>
-      <w:r>
-        <w:t>‘</w:t>
-      </w:r>
-      <w:r>
-        <w:t>cd C:\Ruby21-x64\DevKit</w:t>
-      </w:r>
+      <w:proofErr w:type="spellStart"/>
+      <w:r>
+        <w:t>init</w:t>
+      </w:r>
+      <w:proofErr w:type="spellEnd"/>
+      <w:proofErr w:type="gramStart"/>
       <w:r>
         <w:t>’</w:t>
       </w:r>
       <w:r>
+        <w:t xml:space="preserve"> </w:t>
+      </w:r>
+      <w:r>
         <w:t xml:space="preserve"> on</w:t>
       </w:r>
+      <w:proofErr w:type="gramEnd"/>
       <w:r>
         <w:t xml:space="preserve"> command prompt.</w:t>
       </w:r>
@@ -654,24 +723,101 @@
         </w:numPr>
       </w:pPr>
       <w:r>
-        <w:t>Execute '</w:t>
-      </w:r>
-      <w:r>
-        <w:t>ruby dk.rb init</w:t>
-      </w:r>
-      <w:proofErr w:type="gramStart"/>
+        <w:t>Execute ‘</w:t>
+      </w:r>
+      <w:r>
+        <w:t xml:space="preserve">ruby </w:t>
+      </w:r>
+      <w:proofErr w:type="spellStart"/>
+      <w:r>
+        <w:t>dk.rb</w:t>
+      </w:r>
+      <w:proofErr w:type="spellEnd"/>
+      <w:r>
+        <w:t xml:space="preserve"> review</w:t>
+      </w:r>
       <w:r>
         <w:t>’</w:t>
       </w:r>
       <w:r>
-        <w:t xml:space="preserve"> </w:t>
-      </w:r>
-      <w:r>
-        <w:t xml:space="preserve"> on</w:t>
-      </w:r>
-      <w:proofErr w:type="gramEnd"/>
-      <w:r>
-        <w:t xml:space="preserve"> command prompt.</w:t>
+        <w:t xml:space="preserve"> on command prompt.</w:t>
+      </w:r>
+    </w:p>
+    <w:p>
+      <w:pPr>
+        <w:pStyle w:val="ListParagraph"/>
+        <w:numPr>
+          <w:ilvl w:val="1"/>
+          <w:numId w:val="1"/>
+        </w:numPr>
+      </w:pPr>
+      <w:r>
+        <w:t>Edit ‘</w:t>
+      </w:r>
+      <w:r>
+        <w:t>C:\Ruby21-x64</w:t>
+      </w:r>
+      <w:r>
+        <w:t>\</w:t>
+      </w:r>
+      <w:proofErr w:type="spellStart"/>
+      <w:r>
+        <w:t>DevKit</w:t>
+      </w:r>
+      <w:proofErr w:type="spellEnd"/>
+      <w:r>
+        <w:t>\</w:t>
+      </w:r>
+      <w:proofErr w:type="spellStart"/>
+      <w:r>
+        <w:t>config.yml</w:t>
+      </w:r>
+      <w:proofErr w:type="spellEnd"/>
+      <w:r>
+        <w:t>’</w:t>
+      </w:r>
+    </w:p>
+    <w:p>
+      <w:pPr>
+        <w:pStyle w:val="ListParagraph"/>
+        <w:numPr>
+          <w:ilvl w:val="1"/>
+          <w:numId w:val="1"/>
+        </w:numPr>
+      </w:pPr>
+      <w:r>
+        <w:t>Enter ‘</w:t>
+      </w:r>
+      <w:r>
+        <w:t>- C:/Ruby21-x64</w:t>
+      </w:r>
+      <w:r>
+        <w:t>’</w:t>
+      </w:r>
+      <w:r>
+        <w:t xml:space="preserve"> at the end the ‘</w:t>
+      </w:r>
+      <w:r>
+        <w:t>C:\Ruby21-x64</w:t>
+      </w:r>
+      <w:r>
+        <w:t>\</w:t>
+      </w:r>
+      <w:proofErr w:type="spellStart"/>
+      <w:r>
+        <w:t>DevKit</w:t>
+      </w:r>
+      <w:proofErr w:type="spellEnd"/>
+      <w:r>
+        <w:t>\</w:t>
+      </w:r>
+      <w:proofErr w:type="spellStart"/>
+      <w:r>
+        <w:t>config.yml</w:t>
+      </w:r>
+      <w:proofErr w:type="spellEnd"/>
+      <w:r>
+        <w:t>’</w:t>
       </w:r>
     </w:p>
     <w:p>
@@ -686,76 +832,15 @@
         <w:t>Execute ‘</w:t>
       </w:r>
       <w:r>
-        <w:t>ruby dk.rb review</w:t>
-      </w:r>
-      <w:r>
-        <w:t>’</w:t>
-      </w:r>
-      <w:r>
-        <w:t xml:space="preserve"> on command prompt.</w:t>
-      </w:r>
-    </w:p>
-    <w:p>
-      <w:pPr>
-        <w:pStyle w:val="ListParagraph"/>
-        <w:numPr>
-          <w:ilvl w:val="1"/>
-          <w:numId w:val="1"/>
-        </w:numPr>
-      </w:pPr>
-      <w:r>
-        <w:t>Edit ‘</w:t>
-      </w:r>
-      <w:r>
-        <w:t>C:\Ruby21-x64</w:t>
-      </w:r>
-      <w:r>
-        <w:t>\DevKit\config.yml</w:t>
-      </w:r>
-      <w:r>
-        <w:t>’</w:t>
-      </w:r>
-    </w:p>
-    <w:p>
-      <w:pPr>
-        <w:pStyle w:val="ListParagraph"/>
-        <w:numPr>
-          <w:ilvl w:val="1"/>
-          <w:numId w:val="1"/>
-        </w:numPr>
-      </w:pPr>
-      <w:r>
-        <w:t>Enter ‘</w:t>
-      </w:r>
-      <w:r>
-        <w:t>- C:/Ruby21-x64</w:t>
-      </w:r>
-      <w:r>
-        <w:t>’</w:t>
-      </w:r>
-      <w:r>
-        <w:t xml:space="preserve"> at the end the ‘</w:t>
-      </w:r>
-      <w:r>
-        <w:t>C:\Ruby21-x64</w:t>
-      </w:r>
-      <w:r>
-        <w:t>\DevKit\config.yml’</w:t>
-      </w:r>
-    </w:p>
-    <w:p>
-      <w:pPr>
-        <w:pStyle w:val="ListParagraph"/>
-        <w:numPr>
-          <w:ilvl w:val="1"/>
-          <w:numId w:val="1"/>
-        </w:numPr>
-      </w:pPr>
-      <w:r>
-        <w:t>Execute ‘</w:t>
-      </w:r>
-      <w:r>
-        <w:t>ruby dk.rb install</w:t>
+        <w:t xml:space="preserve">ruby </w:t>
+      </w:r>
+      <w:proofErr w:type="spellStart"/>
+      <w:r>
+        <w:t>dk.rb</w:t>
+      </w:r>
+      <w:proofErr w:type="spellEnd"/>
+      <w:r>
+        <w:t xml:space="preserve"> install</w:t>
       </w:r>
       <w:r>
         <w:t>’ on command prompt.</w:t>
@@ -978,9 +1063,11 @@
       <w:r>
         <w:t>‘</w:t>
       </w:r>
+      <w:proofErr w:type="spellStart"/>
       <w:r>
         <w:t>casefinder</w:t>
       </w:r>
+      <w:proofErr w:type="spellEnd"/>
       <w:r>
         <w:t>’</w:t>
       </w:r>
@@ -1011,9 +1098,11 @@
       <w:r>
         <w:t>‘</w:t>
       </w:r>
+      <w:proofErr w:type="spellStart"/>
       <w:r>
         <w:t>casefinder</w:t>
       </w:r>
+      <w:proofErr w:type="spellEnd"/>
       <w:r>
         <w:t>’</w:t>
       </w:r>
@@ -1041,9 +1130,11 @@
       <w:r>
         <w:t>‘</w:t>
       </w:r>
+      <w:proofErr w:type="spellStart"/>
       <w:r>
         <w:t>casefinder</w:t>
       </w:r>
+      <w:proofErr w:type="spellEnd"/>
       <w:r>
         <w:t>’</w:t>
       </w:r>
@@ -1051,13 +1142,29 @@
         <w:t xml:space="preserve"> user</w:t>
       </w:r>
       <w:r>
-        <w:t xml:space="preserve"> in ‘casefinder’</w:t>
+        <w:t xml:space="preserve"> in ‘</w:t>
+      </w:r>
+      <w:proofErr w:type="spellStart"/>
+      <w:r>
+        <w:t>casefinder</w:t>
+      </w:r>
+      <w:proofErr w:type="spellEnd"/>
+      <w:r>
+        <w:t>’</w:t>
       </w:r>
       <w:r>
         <w:t xml:space="preserve"> database mapped t</w:t>
       </w:r>
       <w:r>
-        <w:t>o ‘casefinder’ login</w:t>
+        <w:t>o ‘</w:t>
+      </w:r>
+      <w:proofErr w:type="spellStart"/>
+      <w:r>
+        <w:t>casefinder</w:t>
+      </w:r>
+      <w:proofErr w:type="spellEnd"/>
+      <w:r>
+        <w:t>’ login</w:t>
       </w:r>
       <w:r>
         <w:t>.</w:t>
@@ -1072,7 +1179,31 @@
         </w:numPr>
       </w:pPr>
       <w:r>
-        <w:t>Grant ‘db_owner’ role to ‘casefinder’ user for ‘casefinder’ database.</w:t>
+        <w:t>Grant ‘</w:t>
+      </w:r>
+      <w:proofErr w:type="spellStart"/>
+      <w:r>
+        <w:t>db_owner</w:t>
+      </w:r>
+      <w:proofErr w:type="spellEnd"/>
+      <w:r>
+        <w:t>’ role to ‘</w:t>
+      </w:r>
+      <w:proofErr w:type="spellStart"/>
+      <w:r>
+        <w:t>casefinder</w:t>
+      </w:r>
+      <w:proofErr w:type="spellEnd"/>
+      <w:r>
+        <w:t>’ user for ‘</w:t>
+      </w:r>
+      <w:proofErr w:type="spellStart"/>
+      <w:r>
+        <w:t>casefinder</w:t>
+      </w:r>
+      <w:proofErr w:type="spellEnd"/>
+      <w:r>
+        <w:t>’ database.</w:t>
       </w:r>
     </w:p>
     <w:p>
@@ -1099,7 +1230,15 @@
         <w:t>Install the web plat</w:t>
       </w:r>
       <w:r>
-        <w:t xml:space="preserve">form installer 5.0 and Hellicon Zoo: </w:t>
+        <w:t xml:space="preserve">form installer 5.0 and </w:t>
+      </w:r>
+      <w:proofErr w:type="spellStart"/>
+      <w:r>
+        <w:t>Hellicon</w:t>
+      </w:r>
+      <w:proofErr w:type="spellEnd"/>
+      <w:r>
+        <w:t xml:space="preserve"> Zoo: </w:t>
       </w:r>
       <w:hyperlink r:id="rId13" w:history="1">
         <w:r>
@@ -1297,11 +1436,20 @@
       <w:r>
         <w:t xml:space="preserve">Open </w:t>
       </w:r>
+      <w:proofErr w:type="spellStart"/>
       <w:r>
         <w:t>Start|</w:t>
       </w:r>
       <w:r>
-        <w:t>All Programs|</w:t>
+        <w:t>All</w:t>
+      </w:r>
+      <w:proofErr w:type="spellEnd"/>
+      <w:r>
+        <w:t xml:space="preserve"> </w:t>
+      </w:r>
+      <w:proofErr w:type="spellStart"/>
+      <w:r>
+        <w:t>Programs|</w:t>
       </w:r>
       <w:r>
         <w:t>Hellicon</w:t>
@@ -1316,7 +1464,11 @@
         <w:t>o|</w:t>
       </w:r>
       <w:r>
-        <w:t>Hellicon Zoo</w:t>
+        <w:t>Hellicon</w:t>
+      </w:r>
+      <w:proofErr w:type="spellEnd"/>
+      <w:r>
+        <w:t xml:space="preserve"> Zoo</w:t>
       </w:r>
       <w:r>
         <w:t xml:space="preserve"> Manager</w:t>
@@ -1335,7 +1487,15 @@
         <w:t>C</w:t>
       </w:r>
       <w:r>
-        <w:t xml:space="preserve">lick "applicationHost.config" (It's a tab at the top). </w:t>
+        <w:t>lick "</w:t>
+      </w:r>
+      <w:proofErr w:type="spellStart"/>
+      <w:r>
+        <w:t>applicationHost.config</w:t>
+      </w:r>
+      <w:proofErr w:type="spellEnd"/>
+      <w:r>
+        <w:t xml:space="preserve">" (It's a tab at the top). </w:t>
       </w:r>
     </w:p>
     <w:p>
@@ -1362,9 +1522,11 @@
       <w:r>
         <w:t>‘</w:t>
       </w:r>
+      <w:proofErr w:type="spellStart"/>
       <w:r>
         <w:t>applicationHost.config</w:t>
       </w:r>
+      <w:proofErr w:type="spellEnd"/>
       <w:r>
         <w:t>’.</w:t>
       </w:r>
@@ -1394,8 +1556,13 @@
       <w:r>
         <w:t xml:space="preserve">Close the </w:t>
       </w:r>
-      <w:r>
-        <w:t xml:space="preserve">Hellicon </w:t>
+      <w:proofErr w:type="spellStart"/>
+      <w:r>
+        <w:t>Hellicon</w:t>
+      </w:r>
+      <w:proofErr w:type="spellEnd"/>
+      <w:r>
+        <w:t xml:space="preserve"> </w:t>
       </w:r>
       <w:r>
         <w:t>Zoo</w:t>
@@ -1425,13 +1592,37 @@
         </w:numPr>
       </w:pPr>
       <w:r>
-        <w:t>Open Start|</w:t>
-      </w:r>
-      <w:r>
-        <w:t>All Programs|</w:t>
-      </w:r>
-      <w:r>
-        <w:t>Administrative Tools|Internet Information Services (IIS) Manager</w:t>
+        <w:t xml:space="preserve">Open </w:t>
+      </w:r>
+      <w:proofErr w:type="spellStart"/>
+      <w:r>
+        <w:t>Start|</w:t>
+      </w:r>
+      <w:r>
+        <w:t>All</w:t>
+      </w:r>
+      <w:proofErr w:type="spellEnd"/>
+      <w:r>
+        <w:t xml:space="preserve"> </w:t>
+      </w:r>
+      <w:proofErr w:type="spellStart"/>
+      <w:r>
+        <w:t>Programs|</w:t>
+      </w:r>
+      <w:r>
+        <w:t>Administrative</w:t>
+      </w:r>
+      <w:proofErr w:type="spellEnd"/>
+      <w:r>
+        <w:t xml:space="preserve"> </w:t>
+      </w:r>
+      <w:proofErr w:type="spellStart"/>
+      <w:r>
+        <w:t>Tools|Internet</w:t>
+      </w:r>
+      <w:proofErr w:type="spellEnd"/>
+      <w:r>
+        <w:t xml:space="preserve"> Information Services (IIS) Manager</w:t>
       </w:r>
     </w:p>
     <w:p>
@@ -1467,8 +1658,29 @@
         <w:t>‘</w:t>
       </w:r>
       <w:r>
-        <w:t>C:\inetpub\wwwroot\casefinder</w:t>
-      </w:r>
+        <w:t>C:\</w:t>
+      </w:r>
+      <w:proofErr w:type="spellStart"/>
+      <w:r>
+        <w:t>inetpub</w:t>
+      </w:r>
+      <w:proofErr w:type="spellEnd"/>
+      <w:r>
+        <w:t>\</w:t>
+      </w:r>
+      <w:proofErr w:type="spellStart"/>
+      <w:r>
+        <w:t>wwwroot</w:t>
+      </w:r>
+      <w:proofErr w:type="spellEnd"/>
+      <w:r>
+        <w:t>\</w:t>
+      </w:r>
+      <w:proofErr w:type="spellStart"/>
+      <w:r>
+        <w:t>casefinder</w:t>
+      </w:r>
+      <w:proofErr w:type="spellEnd"/>
       <w:r>
         <w:t>’</w:t>
       </w:r>
@@ -1500,31 +1712,55 @@
         </w:numPr>
       </w:pPr>
       <w:r>
-        <w:t>Add an application to Hellicon Zoo</w:t>
-      </w:r>
-    </w:p>
-    <w:p>
-      <w:pPr>
-        <w:pStyle w:val="ListParagraph"/>
-        <w:numPr>
-          <w:ilvl w:val="1"/>
-          <w:numId w:val="1"/>
-        </w:numPr>
-      </w:pPr>
-      <w:r>
-        <w:t>Open Start|</w:t>
-      </w:r>
-      <w:r>
-        <w:t>All Programs|</w:t>
-      </w:r>
+        <w:t xml:space="preserve">Add an application to </w:t>
+      </w:r>
+      <w:proofErr w:type="spellStart"/>
       <w:r>
         <w:t>Hellicon</w:t>
       </w:r>
+      <w:proofErr w:type="spellEnd"/>
+      <w:r>
+        <w:t xml:space="preserve"> Zoo</w:t>
+      </w:r>
+    </w:p>
+    <w:p>
+      <w:pPr>
+        <w:pStyle w:val="ListParagraph"/>
+        <w:numPr>
+          <w:ilvl w:val="1"/>
+          <w:numId w:val="1"/>
+        </w:numPr>
+      </w:pPr>
+      <w:r>
+        <w:t xml:space="preserve">Open </w:t>
+      </w:r>
+      <w:proofErr w:type="spellStart"/>
+      <w:r>
+        <w:t>Start|</w:t>
+      </w:r>
+      <w:r>
+        <w:t>All</w:t>
+      </w:r>
+      <w:proofErr w:type="spellEnd"/>
+      <w:r>
+        <w:t xml:space="preserve"> </w:t>
+      </w:r>
+      <w:proofErr w:type="spellStart"/>
+      <w:r>
+        <w:t>Programs|</w:t>
+      </w:r>
+      <w:r>
+        <w:t>Hellicon</w:t>
+      </w:r>
       <w:r>
         <w:t>|</w:t>
       </w:r>
       <w:r>
-        <w:t>Zoo|Hellicon Zoo</w:t>
+        <w:t>Zoo|Hellicon</w:t>
+      </w:r>
+      <w:proofErr w:type="spellEnd"/>
+      <w:r>
+        <w:t xml:space="preserve"> Zoo</w:t>
       </w:r>
       <w:r>
         <w:t xml:space="preserve"> Manager</w:t>
@@ -1539,7 +1775,15 @@
         </w:numPr>
       </w:pPr>
       <w:r>
-        <w:t xml:space="preserve">Click on the ‘casefinder’ application </w:t>
+        <w:t>Click on the ‘</w:t>
+      </w:r>
+      <w:proofErr w:type="spellStart"/>
+      <w:r>
+        <w:t>casefinder</w:t>
+      </w:r>
+      <w:proofErr w:type="spellEnd"/>
+      <w:r>
+        <w:t xml:space="preserve">’ application </w:t>
       </w:r>
       <w:r>
         <w:t xml:space="preserve">in </w:t>
@@ -1607,7 +1851,15 @@
         <w:t>Select the engine that</w:t>
       </w:r>
       <w:r>
-        <w:t xml:space="preserve"> was created in the config file: ‘ruby.2.</w:t>
+        <w:t xml:space="preserve"> was created in the </w:t>
+      </w:r>
+      <w:proofErr w:type="spellStart"/>
+      <w:r>
+        <w:t>config</w:t>
+      </w:r>
+      <w:proofErr w:type="spellEnd"/>
+      <w:r>
+        <w:t xml:space="preserve"> file: ‘ruby.2.</w:t>
       </w:r>
       <w:proofErr w:type="gramStart"/>
       <w:r>
@@ -1901,13 +2153,47 @@
         <w:t>‘</w:t>
       </w:r>
       <w:r>
-        <w:t>C:\inetpub\wwwroot\casefinder\config</w:t>
-      </w:r>
+        <w:t>C:\</w:t>
+      </w:r>
+      <w:proofErr w:type="spellStart"/>
+      <w:r>
+        <w:t>inetpub</w:t>
+      </w:r>
+      <w:proofErr w:type="spellEnd"/>
       <w:r>
         <w:t>\</w:t>
       </w:r>
-      <w:r>
-        <w:t>secrets.yml file</w:t>
+      <w:proofErr w:type="spellStart"/>
+      <w:r>
+        <w:t>wwwroot</w:t>
+      </w:r>
+      <w:proofErr w:type="spellEnd"/>
+      <w:r>
+        <w:t>\</w:t>
+      </w:r>
+      <w:proofErr w:type="spellStart"/>
+      <w:r>
+        <w:t>casefinder</w:t>
+      </w:r>
+      <w:proofErr w:type="spellEnd"/>
+      <w:r>
+        <w:t>\</w:t>
+      </w:r>
+      <w:proofErr w:type="spellStart"/>
+      <w:r>
+        <w:t>config</w:t>
+      </w:r>
+      <w:proofErr w:type="spellEnd"/>
+      <w:r>
+        <w:t>\</w:t>
+      </w:r>
+      <w:proofErr w:type="spellStart"/>
+      <w:r>
+        <w:t>secrets.yml</w:t>
+      </w:r>
+      <w:proofErr w:type="spellEnd"/>
+      <w:r>
+        <w:t xml:space="preserve"> file</w:t>
       </w:r>
       <w:r>
         <w:t>’.</w:t>
@@ -1922,11 +2208,21 @@
         </w:numPr>
       </w:pPr>
       <w:r>
-        <w:t>Encrypt password in database.yml</w:t>
-      </w:r>
-      <w:r>
-        <w:t xml:space="preserve"> and ldap.yml</w:t>
-      </w:r>
+        <w:t xml:space="preserve">Encrypt password in </w:t>
+      </w:r>
+      <w:proofErr w:type="spellStart"/>
+      <w:r>
+        <w:t>database.yml</w:t>
+      </w:r>
+      <w:proofErr w:type="spellEnd"/>
+      <w:r>
+        <w:t xml:space="preserve"> and </w:t>
+      </w:r>
+      <w:proofErr w:type="spellStart"/>
+      <w:r>
+        <w:t>ldap.yml</w:t>
+      </w:r>
+      <w:proofErr w:type="spellEnd"/>
     </w:p>
     <w:p>
       <w:pPr>
@@ -1936,16 +2232,39 @@
           <w:numId w:val="1"/>
         </w:numPr>
       </w:pPr>
-      <w:r>
-        <w:t xml:space="preserve">message_encryptor = </w:t>
-      </w:r>
+      <w:proofErr w:type="spellStart"/>
+      <w:r>
+        <w:t>message_encryptor</w:t>
+      </w:r>
+      <w:proofErr w:type="spellEnd"/>
+      <w:r>
+        <w:t xml:space="preserve"> = </w:t>
+      </w:r>
+      <w:proofErr w:type="spellStart"/>
       <w:proofErr w:type="gramStart"/>
       <w:r>
-        <w:t>ActiveSupport::</w:t>
-      </w:r>
+        <w:t>ActiveSupport</w:t>
+      </w:r>
+      <w:proofErr w:type="spellEnd"/>
+      <w:r>
+        <w:t>::</w:t>
+      </w:r>
+      <w:proofErr w:type="spellStart"/>
       <w:proofErr w:type="gramEnd"/>
       <w:r>
-        <w:t>MessageEncryptor.new(Rails.application.secrets.secret_key_base)</w:t>
+        <w:t>MessageEncryptor.new</w:t>
+      </w:r>
+      <w:proofErr w:type="spellEnd"/>
+      <w:r>
+        <w:t>(</w:t>
+      </w:r>
+      <w:proofErr w:type="spellStart"/>
+      <w:r>
+        <w:t>Rails.application.secrets.secret_key_base</w:t>
+      </w:r>
+      <w:proofErr w:type="spellEnd"/>
+      <w:r>
+        <w:t>)</w:t>
       </w:r>
     </w:p>
     <w:p>
@@ -1953,8 +2272,17 @@
         <w:pStyle w:val="ListParagraph"/>
         <w:ind w:left="2160"/>
       </w:pPr>
-      <w:r>
-        <w:t>encrypted_data = message_</w:t>
+      <w:proofErr w:type="spellStart"/>
+      <w:r>
+        <w:t>encrypted_data</w:t>
+      </w:r>
+      <w:proofErr w:type="spellEnd"/>
+      <w:r>
+        <w:t xml:space="preserve"> = </w:t>
+      </w:r>
+      <w:proofErr w:type="spellStart"/>
+      <w:r>
+        <w:t>message_</w:t>
       </w:r>
       <w:proofErr w:type="gramStart"/>
       <w:r>
@@ -1962,7 +2290,11 @@
       </w:r>
       <w:proofErr w:type="gramEnd"/>
       <w:r>
-        <w:t>_and_sign('password')</w:t>
+        <w:t>_and_sign</w:t>
+      </w:r>
+      <w:proofErr w:type="spellEnd"/>
+      <w:r>
+        <w:t>('password')</w:t>
       </w:r>
     </w:p>
     <w:p>
@@ -1979,10 +2311,12 @@
       <w:r>
         <w:t xml:space="preserve">bundle exec rake </w:t>
       </w:r>
+      <w:proofErr w:type="spellStart"/>
       <w:proofErr w:type="gramStart"/>
       <w:r>
         <w:t>db:migrate</w:t>
       </w:r>
+      <w:proofErr w:type="spellEnd"/>
       <w:proofErr w:type="gramEnd"/>
       <w:r>
         <w:t>’.</w:t>
@@ -2005,6 +2339,7 @@
       <w:r>
         <w:t xml:space="preserve">bundle exec rake </w:t>
       </w:r>
+      <w:proofErr w:type="spellStart"/>
       <w:proofErr w:type="gramStart"/>
       <w:r>
         <w:t>abstractor:setup</w:t>
@@ -2013,6 +2348,7 @@
       <w:r>
         <w:t>:system</w:t>
       </w:r>
+      <w:proofErr w:type="spellEnd"/>
       <w:r>
         <w:t>’.</w:t>
       </w:r>
@@ -2031,6 +2367,7 @@
       <w:r>
         <w:t xml:space="preserve">bundle exec rake </w:t>
       </w:r>
+      <w:proofErr w:type="spellStart"/>
       <w:proofErr w:type="gramStart"/>
       <w:r>
         <w:t>setup:abstractor</w:t>
@@ -2039,6 +2376,7 @@
       <w:r>
         <w:t>_schemas</w:t>
       </w:r>
+      <w:proofErr w:type="spellEnd"/>
       <w:r>
         <w:t>’.</w:t>
       </w:r>
@@ -2057,10 +2395,12 @@
       <w:r>
         <w:t xml:space="preserve">bundle exec rake </w:t>
       </w:r>
+      <w:proofErr w:type="spellStart"/>
       <w:proofErr w:type="gramStart"/>
       <w:r>
         <w:t>setup:roles</w:t>
       </w:r>
+      <w:proofErr w:type="spellEnd"/>
       <w:proofErr w:type="gramEnd"/>
       <w:r>
         <w:t>’.</w:t>
@@ -2080,10 +2420,12 @@
       <w:r>
         <w:t xml:space="preserve">bundle exec rake </w:t>
       </w:r>
+      <w:proofErr w:type="spellStart"/>
       <w:proofErr w:type="gramStart"/>
       <w:r>
         <w:t>assets:precompile</w:t>
       </w:r>
+      <w:proofErr w:type="spellEnd"/>
       <w:proofErr w:type="gramEnd"/>
       <w:r>
         <w:t>’.</w:t>
@@ -2100,9 +2442,11 @@
       <w:r>
         <w:t xml:space="preserve">In environment file, set </w:t>
       </w:r>
+      <w:proofErr w:type="spellStart"/>
       <w:r>
         <w:t>default_url_options</w:t>
       </w:r>
+      <w:proofErr w:type="spellEnd"/>
     </w:p>
     <w:p>
       <w:pPr>
@@ -2119,9 +2463,14 @@
       <w:r>
         <w:t>Abstractor::</w:t>
       </w:r>
+      <w:proofErr w:type="spellStart"/>
       <w:proofErr w:type="gramEnd"/>
       <w:r>
-        <w:t>Engine.routes.default_url_options[:host] = 'http://localhost'</w:t>
+        <w:t>Engine.routes.default_url_options</w:t>
+      </w:r>
+      <w:proofErr w:type="spellEnd"/>
+      <w:r>
+        <w:t>[:host] = 'http://localhost'</w:t>
       </w:r>
     </w:p>
     <w:p>
@@ -2177,7 +2526,15 @@
         <w:t xml:space="preserve">Download: </w:t>
       </w:r>
       <w:r>
-        <w:t>32-bit/64-bit Windows Service Installer (pgp, md5, sha1)</w:t>
+        <w:t>32-bit/64-bit Windows Service Installer (</w:t>
+      </w:r>
+      <w:proofErr w:type="spellStart"/>
+      <w:r>
+        <w:t>pgp</w:t>
+      </w:r>
+      <w:proofErr w:type="spellEnd"/>
+      <w:r>
+        <w:t>, md5, sha1)</w:t>
       </w:r>
     </w:p>
     <w:p>
@@ -2191,8 +2548,6 @@
       <w:r>
         <w:t>Double click on installer, and click through accepting all defaults</w:t>
       </w:r>
-      <w:bookmarkStart w:id="0" w:name="_GoBack"/>
-      <w:bookmarkEnd w:id="0"/>
       <w:r>
         <w:t xml:space="preserve">. If all defaults are accepted, Tomcat will be installed in </w:t>
       </w:r>
@@ -2250,8 +2605,13 @@
         </w:numPr>
       </w:pPr>
       <w:r>
-        <w:t>Copy file into %TOMCAT_HOME%/webapps</w:t>
-      </w:r>
+        <w:t>Copy file into %TOMCAT_HOME%/</w:t>
+      </w:r>
+      <w:proofErr w:type="spellStart"/>
+      <w:r>
+        <w:t>webapps</w:t>
+      </w:r>
+      <w:proofErr w:type="spellEnd"/>
     </w:p>
     <w:p>
       <w:pPr>
@@ -2457,7 +2817,15 @@
         </w:numPr>
       </w:pPr>
       <w:r>
-        <w:t>In the ‘General’ section, set ‘Start Mode’ to ‘AlwaysRunning’</w:t>
+        <w:t>In the ‘General’ section, set ‘Start Mode’ to ‘</w:t>
+      </w:r>
+      <w:proofErr w:type="spellStart"/>
+      <w:r>
+        <w:t>AlwaysRunning</w:t>
+      </w:r>
+      <w:proofErr w:type="spellEnd"/>
+      <w:r>
+        <w:t>’</w:t>
       </w:r>
     </w:p>
     <w:p>
@@ -2493,7 +2861,15 @@
         </w:numPr>
       </w:pPr>
       <w:r>
-        <w:t>Click ‘casefinder’</w:t>
+        <w:t>Click ‘</w:t>
+      </w:r>
+      <w:proofErr w:type="spellStart"/>
+      <w:r>
+        <w:t>casefinder</w:t>
+      </w:r>
+      <w:proofErr w:type="spellEnd"/>
+      <w:r>
+        <w:t>’</w:t>
       </w:r>
     </w:p>
     <w:p>

</xml_diff>

<commit_message>
close #219 Create rules engine to retrieve and process rules and perform operations on generated suggestions based on the rules.
</commit_message>
<xml_diff>
--- a/doc/case_finder_install_instructions.docx
+++ b/doc/case_finder_install_instructions.docx
@@ -148,8 +148,6 @@
           <w:numId w:val="1"/>
         </w:numPr>
       </w:pPr>
-      <w:bookmarkStart w:id="0" w:name="_GoBack"/>
-      <w:bookmarkEnd w:id="0"/>
       <w:r>
         <w:t>Health and Diagnostics</w:t>
       </w:r>
@@ -494,26 +492,8 @@
           <w:numId w:val="1"/>
         </w:numPr>
       </w:pPr>
-      <w:proofErr w:type="gramStart"/>
-      <w:r>
-        <w:t>Associate .</w:t>
-      </w:r>
-      <w:proofErr w:type="spellStart"/>
-      <w:r>
-        <w:t>rb</w:t>
-      </w:r>
-      <w:proofErr w:type="spellEnd"/>
-      <w:proofErr w:type="gramEnd"/>
-      <w:r>
-        <w:t xml:space="preserve"> and .</w:t>
-      </w:r>
-      <w:proofErr w:type="spellStart"/>
-      <w:r>
-        <w:t>rbw</w:t>
-      </w:r>
-      <w:proofErr w:type="spellEnd"/>
-      <w:r>
-        <w:t xml:space="preserve"> files with this Ruby installation.</w:t>
+      <w:r>
+        <w:t>Associate .rb and .rbw files with this Ruby installation.</w:t>
       </w:r>
     </w:p>
     <w:p>
@@ -557,15 +537,7 @@
         </w:numPr>
       </w:pPr>
       <w:r>
-        <w:t xml:space="preserve">Copy or extract the </w:t>
-      </w:r>
-      <w:proofErr w:type="spellStart"/>
-      <w:r>
-        <w:t>devkit</w:t>
-      </w:r>
-      <w:proofErr w:type="spellEnd"/>
-      <w:r>
-        <w:t xml:space="preserve"> (you will have to create this folder) extr</w:t>
+        <w:t>Copy or extract the devkit (you will have to create this folder) extr</w:t>
       </w:r>
       <w:r>
         <w:t>acted files into c:\</w:t>
@@ -593,125 +565,160 @@
         <w:t>Open</w:t>
       </w:r>
       <w:r>
+        <w:t xml:space="preserve"> Start</w:t>
+      </w:r>
+      <w:r>
+        <w:t>|</w:t>
+      </w:r>
+      <w:r>
+        <w:t>All Programs|</w:t>
+      </w:r>
+      <w:r>
+        <w:t>Ruby 2.1.5-p273-x64</w:t>
+      </w:r>
+      <w:r>
         <w:t xml:space="preserve"> </w:t>
       </w:r>
-      <w:proofErr w:type="spellStart"/>
-      <w:r>
-        <w:t>Start</w:t>
-      </w:r>
       <w:r>
         <w:t>|</w:t>
       </w:r>
       <w:r>
-        <w:t>All</w:t>
-      </w:r>
-      <w:proofErr w:type="spellEnd"/>
+        <w:t>Start Command Prompt with Ruby</w:t>
+      </w:r>
+      <w:r>
+        <w:t>.</w:t>
+      </w:r>
+    </w:p>
+    <w:p>
+      <w:pPr>
+        <w:pStyle w:val="ListParagraph"/>
+        <w:numPr>
+          <w:ilvl w:val="1"/>
+          <w:numId w:val="1"/>
+        </w:numPr>
+      </w:pPr>
+      <w:r>
+        <w:t>Execute ‘c:’</w:t>
+      </w:r>
+    </w:p>
+    <w:p>
+      <w:pPr>
+        <w:pStyle w:val="ListParagraph"/>
+        <w:numPr>
+          <w:ilvl w:val="1"/>
+          <w:numId w:val="1"/>
+        </w:numPr>
+      </w:pPr>
+      <w:r>
+        <w:t xml:space="preserve">Execute </w:t>
+      </w:r>
+      <w:r>
+        <w:t>‘</w:t>
+      </w:r>
+      <w:r>
+        <w:t>cd C:\Ruby21-x64\DevKit</w:t>
+      </w:r>
+      <w:r>
+        <w:t>’</w:t>
+      </w:r>
+      <w:r>
+        <w:t xml:space="preserve"> on</w:t>
+      </w:r>
+      <w:r>
+        <w:t xml:space="preserve"> command prompt.</w:t>
+      </w:r>
+    </w:p>
+    <w:p>
+      <w:pPr>
+        <w:pStyle w:val="ListParagraph"/>
+        <w:numPr>
+          <w:ilvl w:val="1"/>
+          <w:numId w:val="1"/>
+        </w:numPr>
+      </w:pPr>
+      <w:r>
+        <w:t>Execute '</w:t>
+      </w:r>
+      <w:r>
+        <w:t>ruby dk.rb init</w:t>
+      </w:r>
+      <w:r>
+        <w:t>’</w:t>
+      </w:r>
       <w:r>
         <w:t xml:space="preserve"> </w:t>
       </w:r>
-      <w:proofErr w:type="spellStart"/>
-      <w:r>
-        <w:t>Programs|</w:t>
-      </w:r>
-      <w:r>
-        <w:t>Ruby</w:t>
-      </w:r>
-      <w:proofErr w:type="spellEnd"/>
-      <w:r>
-        <w:t xml:space="preserve"> 2.1.5-p273-x64</w:t>
-      </w:r>
-      <w:r>
-        <w:t xml:space="preserve"> </w:t>
-      </w:r>
-      <w:r>
-        <w:t>|</w:t>
-      </w:r>
-      <w:r>
-        <w:t>Start Command Prompt with Ruby</w:t>
-      </w:r>
-      <w:r>
-        <w:t>.</w:t>
-      </w:r>
-    </w:p>
-    <w:p>
-      <w:pPr>
-        <w:pStyle w:val="ListParagraph"/>
-        <w:numPr>
-          <w:ilvl w:val="1"/>
-          <w:numId w:val="1"/>
-        </w:numPr>
-      </w:pPr>
-      <w:r>
-        <w:t>Execute ‘c:’</w:t>
-      </w:r>
-    </w:p>
-    <w:p>
-      <w:pPr>
-        <w:pStyle w:val="ListParagraph"/>
-        <w:numPr>
-          <w:ilvl w:val="1"/>
-          <w:numId w:val="1"/>
-        </w:numPr>
-      </w:pPr>
-      <w:r>
-        <w:t xml:space="preserve">Execute </w:t>
-      </w:r>
-      <w:r>
-        <w:t>‘</w:t>
-      </w:r>
-      <w:r>
-        <w:t>cd C:\Ruby21-x64\DevKit</w:t>
+      <w:r>
+        <w:t xml:space="preserve"> on command prompt.</w:t>
+      </w:r>
+    </w:p>
+    <w:p>
+      <w:pPr>
+        <w:pStyle w:val="ListParagraph"/>
+        <w:numPr>
+          <w:ilvl w:val="1"/>
+          <w:numId w:val="1"/>
+        </w:numPr>
+      </w:pPr>
+      <w:r>
+        <w:t>Execute ‘</w:t>
+      </w:r>
+      <w:r>
+        <w:t>ruby dk.rb review</w:t>
       </w:r>
       <w:r>
         <w:t>’</w:t>
       </w:r>
       <w:r>
-        <w:t xml:space="preserve"> on</w:t>
-      </w:r>
-      <w:r>
-        <w:t xml:space="preserve"> command prompt.</w:t>
-      </w:r>
-    </w:p>
-    <w:p>
-      <w:pPr>
-        <w:pStyle w:val="ListParagraph"/>
-        <w:numPr>
-          <w:ilvl w:val="1"/>
-          <w:numId w:val="1"/>
-        </w:numPr>
-      </w:pPr>
-      <w:r>
-        <w:t>Execute '</w:t>
-      </w:r>
-      <w:r>
-        <w:t xml:space="preserve">ruby </w:t>
-      </w:r>
-      <w:proofErr w:type="spellStart"/>
-      <w:r>
-        <w:t>dk.rb</w:t>
-      </w:r>
-      <w:proofErr w:type="spellEnd"/>
-      <w:r>
-        <w:t xml:space="preserve"> </w:t>
-      </w:r>
-      <w:proofErr w:type="spellStart"/>
-      <w:r>
-        <w:t>init</w:t>
-      </w:r>
-      <w:proofErr w:type="spellEnd"/>
-      <w:proofErr w:type="gramStart"/>
+        <w:t xml:space="preserve"> on command prompt.</w:t>
+      </w:r>
+    </w:p>
+    <w:p>
+      <w:pPr>
+        <w:pStyle w:val="ListParagraph"/>
+        <w:numPr>
+          <w:ilvl w:val="1"/>
+          <w:numId w:val="1"/>
+        </w:numPr>
+      </w:pPr>
+      <w:r>
+        <w:t>Edit ‘</w:t>
+      </w:r>
+      <w:r>
+        <w:t>C:\Ruby21-x64</w:t>
+      </w:r>
+      <w:r>
+        <w:t>\DevKit\config.yml</w:t>
+      </w:r>
       <w:r>
         <w:t>’</w:t>
       </w:r>
-      <w:r>
-        <w:t xml:space="preserve"> </w:t>
-      </w:r>
-      <w:r>
-        <w:t xml:space="preserve"> on</w:t>
-      </w:r>
-      <w:proofErr w:type="gramEnd"/>
-      <w:r>
-        <w:t xml:space="preserve"> command prompt.</w:t>
+    </w:p>
+    <w:p>
+      <w:pPr>
+        <w:pStyle w:val="ListParagraph"/>
+        <w:numPr>
+          <w:ilvl w:val="1"/>
+          <w:numId w:val="1"/>
+        </w:numPr>
+      </w:pPr>
+      <w:r>
+        <w:t>Enter ‘</w:t>
+      </w:r>
+      <w:r>
+        <w:t>- C:/Ruby21-x64</w:t>
+      </w:r>
+      <w:r>
+        <w:t>’</w:t>
+      </w:r>
+      <w:r>
+        <w:t xml:space="preserve"> at the end the ‘</w:t>
+      </w:r>
+      <w:r>
+        <w:t>C:\Ruby21-x64</w:t>
+      </w:r>
+      <w:r>
+        <w:t>\DevKit\config.yml’</w:t>
       </w:r>
     </w:p>
     <w:p>
@@ -726,121 +733,7 @@
         <w:t>Execute ‘</w:t>
       </w:r>
       <w:r>
-        <w:t xml:space="preserve">ruby </w:t>
-      </w:r>
-      <w:proofErr w:type="spellStart"/>
-      <w:r>
-        <w:t>dk.rb</w:t>
-      </w:r>
-      <w:proofErr w:type="spellEnd"/>
-      <w:r>
-        <w:t xml:space="preserve"> review</w:t>
-      </w:r>
-      <w:r>
-        <w:t>’</w:t>
-      </w:r>
-      <w:r>
-        <w:t xml:space="preserve"> on command prompt.</w:t>
-      </w:r>
-    </w:p>
-    <w:p>
-      <w:pPr>
-        <w:pStyle w:val="ListParagraph"/>
-        <w:numPr>
-          <w:ilvl w:val="1"/>
-          <w:numId w:val="1"/>
-        </w:numPr>
-      </w:pPr>
-      <w:r>
-        <w:t>Edit ‘</w:t>
-      </w:r>
-      <w:r>
-        <w:t>C:\Ruby21-x64</w:t>
-      </w:r>
-      <w:r>
-        <w:t>\</w:t>
-      </w:r>
-      <w:proofErr w:type="spellStart"/>
-      <w:r>
-        <w:t>DevKit</w:t>
-      </w:r>
-      <w:proofErr w:type="spellEnd"/>
-      <w:r>
-        <w:t>\</w:t>
-      </w:r>
-      <w:proofErr w:type="spellStart"/>
-      <w:r>
-        <w:t>config.yml</w:t>
-      </w:r>
-      <w:proofErr w:type="spellEnd"/>
-      <w:r>
-        <w:t>’</w:t>
-      </w:r>
-    </w:p>
-    <w:p>
-      <w:pPr>
-        <w:pStyle w:val="ListParagraph"/>
-        <w:numPr>
-          <w:ilvl w:val="1"/>
-          <w:numId w:val="1"/>
-        </w:numPr>
-      </w:pPr>
-      <w:r>
-        <w:t>Enter ‘</w:t>
-      </w:r>
-      <w:r>
-        <w:t>- C:/Ruby21-x64</w:t>
-      </w:r>
-      <w:r>
-        <w:t>’</w:t>
-      </w:r>
-      <w:r>
-        <w:t xml:space="preserve"> at the end the ‘</w:t>
-      </w:r>
-      <w:r>
-        <w:t>C:\Ruby21-x64</w:t>
-      </w:r>
-      <w:r>
-        <w:t>\</w:t>
-      </w:r>
-      <w:proofErr w:type="spellStart"/>
-      <w:r>
-        <w:t>DevKit</w:t>
-      </w:r>
-      <w:proofErr w:type="spellEnd"/>
-      <w:r>
-        <w:t>\</w:t>
-      </w:r>
-      <w:proofErr w:type="spellStart"/>
-      <w:r>
-        <w:t>config.yml</w:t>
-      </w:r>
-      <w:proofErr w:type="spellEnd"/>
-      <w:r>
-        <w:t>’</w:t>
-      </w:r>
-    </w:p>
-    <w:p>
-      <w:pPr>
-        <w:pStyle w:val="ListParagraph"/>
-        <w:numPr>
-          <w:ilvl w:val="1"/>
-          <w:numId w:val="1"/>
-        </w:numPr>
-      </w:pPr>
-      <w:r>
-        <w:t>Execute ‘</w:t>
-      </w:r>
-      <w:r>
-        <w:t xml:space="preserve">ruby </w:t>
-      </w:r>
-      <w:proofErr w:type="spellStart"/>
-      <w:r>
-        <w:t>dk.rb</w:t>
-      </w:r>
-      <w:proofErr w:type="spellEnd"/>
-      <w:r>
-        <w:t xml:space="preserve"> install</w:t>
+        <w:t>ruby dk.rb install</w:t>
       </w:r>
       <w:r>
         <w:t>’ on command prompt.</w:t>
@@ -1063,11 +956,9 @@
       <w:r>
         <w:t>‘</w:t>
       </w:r>
-      <w:proofErr w:type="spellStart"/>
       <w:r>
         <w:t>casefinder</w:t>
       </w:r>
-      <w:proofErr w:type="spellEnd"/>
       <w:r>
         <w:t>’</w:t>
       </w:r>
@@ -1098,11 +989,9 @@
       <w:r>
         <w:t>‘</w:t>
       </w:r>
-      <w:proofErr w:type="spellStart"/>
       <w:r>
         <w:t>casefinder</w:t>
       </w:r>
-      <w:proofErr w:type="spellEnd"/>
       <w:r>
         <w:t>’</w:t>
       </w:r>
@@ -1130,11 +1019,9 @@
       <w:r>
         <w:t>‘</w:t>
       </w:r>
-      <w:proofErr w:type="spellStart"/>
       <w:r>
         <w:t>casefinder</w:t>
       </w:r>
-      <w:proofErr w:type="spellEnd"/>
       <w:r>
         <w:t>’</w:t>
       </w:r>
@@ -1142,29 +1029,13 @@
         <w:t xml:space="preserve"> user</w:t>
       </w:r>
       <w:r>
-        <w:t xml:space="preserve"> in ‘</w:t>
-      </w:r>
-      <w:proofErr w:type="spellStart"/>
-      <w:r>
-        <w:t>casefinder</w:t>
-      </w:r>
-      <w:proofErr w:type="spellEnd"/>
-      <w:r>
-        <w:t>’</w:t>
+        <w:t xml:space="preserve"> in ‘casefinder’</w:t>
       </w:r>
       <w:r>
         <w:t xml:space="preserve"> database mapped t</w:t>
       </w:r>
       <w:r>
-        <w:t>o ‘</w:t>
-      </w:r>
-      <w:proofErr w:type="spellStart"/>
-      <w:r>
-        <w:t>casefinder</w:t>
-      </w:r>
-      <w:proofErr w:type="spellEnd"/>
-      <w:r>
-        <w:t>’ login</w:t>
+        <w:t>o ‘casefinder’ login</w:t>
       </w:r>
       <w:r>
         <w:t>.</w:t>
@@ -1179,31 +1050,7 @@
         </w:numPr>
       </w:pPr>
       <w:r>
-        <w:t>Grant ‘</w:t>
-      </w:r>
-      <w:proofErr w:type="spellStart"/>
-      <w:r>
-        <w:t>db_owner</w:t>
-      </w:r>
-      <w:proofErr w:type="spellEnd"/>
-      <w:r>
-        <w:t>’ role to ‘</w:t>
-      </w:r>
-      <w:proofErr w:type="spellStart"/>
-      <w:r>
-        <w:t>casefinder</w:t>
-      </w:r>
-      <w:proofErr w:type="spellEnd"/>
-      <w:r>
-        <w:t>’ user for ‘</w:t>
-      </w:r>
-      <w:proofErr w:type="spellStart"/>
-      <w:r>
-        <w:t>casefinder</w:t>
-      </w:r>
-      <w:proofErr w:type="spellEnd"/>
-      <w:r>
-        <w:t>’ database.</w:t>
+        <w:t>Grant ‘db_owner’ role to ‘casefinder’ user for ‘casefinder’ database.</w:t>
       </w:r>
     </w:p>
     <w:p>
@@ -1230,15 +1077,7 @@
         <w:t>Install the web plat</w:t>
       </w:r>
       <w:r>
-        <w:t xml:space="preserve">form installer 5.0 and </w:t>
-      </w:r>
-      <w:proofErr w:type="spellStart"/>
-      <w:r>
-        <w:t>Hellicon</w:t>
-      </w:r>
-      <w:proofErr w:type="spellEnd"/>
-      <w:r>
-        <w:t xml:space="preserve"> Zoo: </w:t>
+        <w:t xml:space="preserve">form installer 5.0 and Hellicon Zoo: </w:t>
       </w:r>
       <w:hyperlink r:id="rId13" w:history="1">
         <w:r>
@@ -1436,20 +1275,225 @@
       <w:r>
         <w:t xml:space="preserve">Open </w:t>
       </w:r>
-      <w:proofErr w:type="spellStart"/>
       <w:r>
         <w:t>Start|</w:t>
       </w:r>
       <w:r>
-        <w:t>All</w:t>
-      </w:r>
-      <w:proofErr w:type="spellEnd"/>
+        <w:t>All Programs|</w:t>
+      </w:r>
+      <w:r>
+        <w:t>Hellicon</w:t>
+      </w:r>
+      <w:r>
+        <w:t>|</w:t>
+      </w:r>
+      <w:r>
+        <w:t>Zo</w:t>
+      </w:r>
+      <w:r>
+        <w:t>o|</w:t>
+      </w:r>
+      <w:r>
+        <w:t>Hellicon Zoo</w:t>
+      </w:r>
+      <w:r>
+        <w:t xml:space="preserve"> Manager</w:t>
+      </w:r>
+    </w:p>
+    <w:p>
+      <w:pPr>
+        <w:pStyle w:val="ListParagraph"/>
+        <w:numPr>
+          <w:ilvl w:val="2"/>
+          <w:numId w:val="1"/>
+        </w:numPr>
+        <w:ind w:left="1980"/>
+      </w:pPr>
+      <w:r>
+        <w:t>C</w:t>
+      </w:r>
+      <w:r>
+        <w:t xml:space="preserve">lick "applicationHost.config" (It's a tab at the top). </w:t>
+      </w:r>
+    </w:p>
+    <w:p>
+      <w:pPr>
+        <w:pStyle w:val="ListParagraph"/>
+        <w:numPr>
+          <w:ilvl w:val="2"/>
+          <w:numId w:val="1"/>
+        </w:numPr>
+        <w:ind w:left="1980"/>
+      </w:pPr>
+      <w:r>
+        <w:t>Find the engines tag an</w:t>
+      </w:r>
+      <w:r>
+        <w:t xml:space="preserve">d add a new user engine </w:t>
+      </w:r>
+      <w:r>
+        <w:t>after &lt;\engines&gt;. Make sure to save the change and choose refresh at the top of the window then close.</w:t>
+      </w:r>
+      <w:r>
+        <w:t xml:space="preserve">  See file </w:t>
+      </w:r>
+      <w:r>
+        <w:t>‘</w:t>
+      </w:r>
+      <w:r>
+        <w:t>applicationHost.config</w:t>
+      </w:r>
+      <w:r>
+        <w:t>’.</w:t>
+      </w:r>
+    </w:p>
+    <w:p>
+      <w:pPr>
+        <w:pStyle w:val="ListParagraph"/>
+        <w:numPr>
+          <w:ilvl w:val="2"/>
+          <w:numId w:val="1"/>
+        </w:numPr>
+        <w:ind w:left="1980"/>
+      </w:pPr>
+      <w:r>
+        <w:t>A user engine should be added any time a new version of ruby comes out.</w:t>
+      </w:r>
+    </w:p>
+    <w:p>
+      <w:pPr>
+        <w:pStyle w:val="ListParagraph"/>
+        <w:numPr>
+          <w:ilvl w:val="2"/>
+          <w:numId w:val="1"/>
+        </w:numPr>
+        <w:ind w:left="1980"/>
+      </w:pPr>
+      <w:r>
+        <w:t xml:space="preserve">Close the </w:t>
+      </w:r>
+      <w:r>
+        <w:t xml:space="preserve">Hellicon </w:t>
+      </w:r>
+      <w:r>
+        <w:t>Zoo</w:t>
+      </w:r>
+      <w:r>
+        <w:t xml:space="preserve"> Manager.</w:t>
+      </w:r>
+    </w:p>
+    <w:p>
+      <w:pPr>
+        <w:pStyle w:val="ListParagraph"/>
+        <w:numPr>
+          <w:ilvl w:val="0"/>
+          <w:numId w:val="1"/>
+        </w:numPr>
+      </w:pPr>
+      <w:r>
+        <w:t>Add an application to IIS</w:t>
+      </w:r>
+    </w:p>
+    <w:p>
+      <w:pPr>
+        <w:pStyle w:val="ListParagraph"/>
+        <w:numPr>
+          <w:ilvl w:val="1"/>
+          <w:numId w:val="1"/>
+        </w:numPr>
+      </w:pPr>
+      <w:r>
+        <w:t>Open Start|</w:t>
+      </w:r>
+      <w:r>
+        <w:t>All Programs|</w:t>
+      </w:r>
+      <w:r>
+        <w:t>Administrative Tools|Internet Information Services (IIS) Manager</w:t>
+      </w:r>
+    </w:p>
+    <w:p>
+      <w:pPr>
+        <w:pStyle w:val="ListParagraph"/>
+        <w:numPr>
+          <w:ilvl w:val="1"/>
+          <w:numId w:val="1"/>
+        </w:numPr>
+      </w:pPr>
+      <w:r>
+        <w:t xml:space="preserve">In IIS right click default website and add application. The </w:t>
+      </w:r>
+      <w:r>
+        <w:t>alias should be all lower case</w:t>
+      </w:r>
+      <w:r>
+        <w:t xml:space="preserve">. </w:t>
+      </w:r>
       <w:r>
         <w:t xml:space="preserve"> </w:t>
       </w:r>
-      <w:proofErr w:type="spellStart"/>
-      <w:r>
-        <w:t>Programs|</w:t>
+      <w:r>
+        <w:t xml:space="preserve">Set the physical </w:t>
+      </w:r>
+      <w:r>
+        <w:t xml:space="preserve">path </w:t>
+      </w:r>
+      <w:r>
+        <w:t xml:space="preserve">to </w:t>
+      </w:r>
+      <w:r>
+        <w:t>‘</w:t>
+      </w:r>
+      <w:r>
+        <w:t>C:\inetpub\wwwroot\casefinder</w:t>
+      </w:r>
+      <w:r>
+        <w:t>’</w:t>
+      </w:r>
+      <w:r>
+        <w:t>.</w:t>
+      </w:r>
+    </w:p>
+    <w:p>
+      <w:pPr>
+        <w:pStyle w:val="ListParagraph"/>
+        <w:numPr>
+          <w:ilvl w:val="1"/>
+          <w:numId w:val="1"/>
+        </w:numPr>
+      </w:pPr>
+      <w:r>
+        <w:t>S</w:t>
+      </w:r>
+      <w:r>
+        <w:t>et the proper rights to the folder. Grant write access to "IIS_IUSRS" to the folder. This should be temporary and removed once you are done with configuration.</w:t>
+      </w:r>
+    </w:p>
+    <w:p>
+      <w:pPr>
+        <w:pStyle w:val="ListParagraph"/>
+        <w:numPr>
+          <w:ilvl w:val="0"/>
+          <w:numId w:val="1"/>
+        </w:numPr>
+      </w:pPr>
+      <w:r>
+        <w:t>Add an application to Hellicon Zoo</w:t>
+      </w:r>
+    </w:p>
+    <w:p>
+      <w:pPr>
+        <w:pStyle w:val="ListParagraph"/>
+        <w:numPr>
+          <w:ilvl w:val="1"/>
+          <w:numId w:val="1"/>
+        </w:numPr>
+      </w:pPr>
+      <w:r>
+        <w:t>Open Start|</w:t>
+      </w:r>
+      <w:r>
+        <w:t>All Programs|</w:t>
       </w:r>
       <w:r>
         <w:t>Hellicon</w:t>
@@ -1458,17 +1502,7 @@
         <w:t>|</w:t>
       </w:r>
       <w:r>
-        <w:t>Zo</w:t>
-      </w:r>
-      <w:r>
-        <w:t>o|</w:t>
-      </w:r>
-      <w:r>
-        <w:t>Hellicon</w:t>
-      </w:r>
-      <w:proofErr w:type="spellEnd"/>
-      <w:r>
-        <w:t xml:space="preserve"> Zoo</w:t>
+        <w:t>Zoo|Hellicon Zoo</w:t>
       </w:r>
       <w:r>
         <w:t xml:space="preserve"> Manager</w:t>
@@ -1478,24 +1512,96 @@
       <w:pPr>
         <w:pStyle w:val="ListParagraph"/>
         <w:numPr>
+          <w:ilvl w:val="1"/>
+          <w:numId w:val="1"/>
+        </w:numPr>
+      </w:pPr>
+      <w:r>
+        <w:t xml:space="preserve">Click on the ‘casefinder’ application </w:t>
+      </w:r>
+      <w:r>
+        <w:t xml:space="preserve">in </w:t>
+      </w:r>
+      <w:r>
+        <w:t>Helicon Z</w:t>
+      </w:r>
+      <w:r>
+        <w:t>oo</w:t>
+      </w:r>
+      <w:r>
+        <w:t xml:space="preserve"> Manager under ‘</w:t>
+      </w:r>
+      <w:r>
+        <w:t>Default Web Site’</w:t>
+      </w:r>
+    </w:p>
+    <w:p>
+      <w:pPr>
+        <w:pStyle w:val="ListParagraph"/>
+        <w:numPr>
+          <w:ilvl w:val="1"/>
+          <w:numId w:val="1"/>
+        </w:numPr>
+      </w:pPr>
+      <w:r>
+        <w:t>In the ‘Applications’ section, click the ‘New’ button.</w:t>
+      </w:r>
+    </w:p>
+    <w:p>
+      <w:pPr>
+        <w:pStyle w:val="ListParagraph"/>
+        <w:numPr>
+          <w:ilvl w:val="1"/>
+          <w:numId w:val="1"/>
+        </w:numPr>
+      </w:pPr>
+      <w:r>
+        <w:t>Name it ‘</w:t>
+      </w:r>
+      <w:r>
+        <w:t>Ruby2.1.rack’</w:t>
+      </w:r>
+      <w:r>
+        <w:t>.</w:t>
+      </w:r>
+    </w:p>
+    <w:p>
+      <w:pPr>
+        <w:pStyle w:val="ListParagraph"/>
+        <w:numPr>
+          <w:ilvl w:val="1"/>
+          <w:numId w:val="1"/>
+        </w:numPr>
+      </w:pPr>
+      <w:r>
+        <w:t>Select the engine that</w:t>
+      </w:r>
+      <w:r>
+        <w:t xml:space="preserve"> was created in the config file: ‘ruby.2.1.x64.rack’.</w:t>
+      </w:r>
+    </w:p>
+    <w:p>
+      <w:pPr>
+        <w:pStyle w:val="ListParagraph"/>
+        <w:numPr>
+          <w:ilvl w:val="1"/>
+          <w:numId w:val="1"/>
+        </w:numPr>
+      </w:pPr>
+      <w:r>
+        <w:t xml:space="preserve">Ensure you have the environment variables </w:t>
+      </w:r>
+    </w:p>
+    <w:p>
+      <w:pPr>
+        <w:pStyle w:val="ListParagraph"/>
+        <w:numPr>
           <w:ilvl w:val="2"/>
           <w:numId w:val="1"/>
         </w:numPr>
-        <w:ind w:left="1980"/>
-      </w:pPr>
-      <w:r>
-        <w:t>C</w:t>
-      </w:r>
-      <w:r>
-        <w:t>lick "</w:t>
-      </w:r>
-      <w:proofErr w:type="spellStart"/>
-      <w:r>
-        <w:t>applicationHost.config</w:t>
-      </w:r>
-      <w:proofErr w:type="spellEnd"/>
-      <w:r>
-        <w:t xml:space="preserve">" (It's a tab at the top). </w:t>
+      </w:pPr>
+      <w:r>
+        <w:t>RACK_ENV=production</w:t>
       </w:r>
     </w:p>
     <w:p>
@@ -1505,28 +1611,253 @@
           <w:ilvl w:val="2"/>
           <w:numId w:val="1"/>
         </w:numPr>
-        <w:ind w:left="1980"/>
-      </w:pPr>
-      <w:r>
-        <w:t>Find the engines tag an</w:t>
-      </w:r>
-      <w:r>
-        <w:t xml:space="preserve">d add a new user engine </w:t>
-      </w:r>
-      <w:r>
-        <w:t>after &lt;\engines&gt;. Make sure to save the change and choose refresh at the top of the window then close.</w:t>
-      </w:r>
-      <w:r>
-        <w:t xml:space="preserve">  See file </w:t>
+      </w:pPr>
+      <w:r>
+        <w:t>RAILS_RELATI</w:t>
+      </w:r>
+      <w:r>
+        <w:t>VE_URL_ROOT=%APPL_VIRTUAL_PATH%</w:t>
+      </w:r>
+    </w:p>
+    <w:p>
+      <w:pPr>
+        <w:pStyle w:val="ListParagraph"/>
+        <w:numPr>
+          <w:ilvl w:val="2"/>
+          <w:numId w:val="1"/>
+        </w:numPr>
+      </w:pPr>
+      <w:r>
+        <w:t>SECRET_KEY_BASE</w:t>
+      </w:r>
+    </w:p>
+    <w:p>
+      <w:pPr>
+        <w:pStyle w:val="ListParagraph"/>
+        <w:numPr>
+          <w:ilvl w:val="1"/>
+          <w:numId w:val="1"/>
+        </w:numPr>
+      </w:pPr>
+      <w:r>
+        <w:t>The variables should of been copied over from the custom engine that was added.</w:t>
+      </w:r>
+    </w:p>
+    <w:p>
+      <w:pPr>
+        <w:pStyle w:val="ListParagraph"/>
+        <w:numPr>
+          <w:ilvl w:val="1"/>
+          <w:numId w:val="1"/>
+        </w:numPr>
+      </w:pPr>
+      <w:r>
+        <w:t>In the ‘Environment Variables’ section, click the button ‘New’.</w:t>
+      </w:r>
+    </w:p>
+    <w:p>
+      <w:pPr>
+        <w:pStyle w:val="ListParagraph"/>
+        <w:numPr>
+          <w:ilvl w:val="1"/>
+          <w:numId w:val="1"/>
+        </w:numPr>
+      </w:pPr>
+      <w:r>
+        <w:t>Set the ‘Name’ to ‘JAVA_HOME’ and the ‘Value’ to ‘</w:t>
+      </w:r>
+      <w:r>
+        <w:t>C:</w:t>
+      </w:r>
+      <w:r>
+        <w:t>\Program Files\Java\</w:t>
+      </w:r>
+      <w:r>
+        <w:t xml:space="preserve"> jdk1.8.0_112</w:t>
+      </w:r>
+      <w:r>
+        <w:t>’</w:t>
+      </w:r>
+      <w:r>
+        <w:t xml:space="preserve"> </w:t>
+      </w:r>
+      <w:r>
+        <w:t xml:space="preserve"> and click ‘OK’.</w:t>
+      </w:r>
+    </w:p>
+    <w:p>
+      <w:pPr>
+        <w:pStyle w:val="ListParagraph"/>
+        <w:numPr>
+          <w:ilvl w:val="1"/>
+          <w:numId w:val="1"/>
+        </w:numPr>
+      </w:pPr>
+      <w:r>
+        <w:t xml:space="preserve">Click </w:t>
       </w:r>
       <w:r>
         <w:t>‘</w:t>
       </w:r>
-      <w:proofErr w:type="spellStart"/>
-      <w:r>
-        <w:t>applicationHost.config</w:t>
-      </w:r>
-      <w:proofErr w:type="spellEnd"/>
+      <w:r>
+        <w:t>Apply</w:t>
+      </w:r>
+      <w:r>
+        <w:t>’ button</w:t>
+      </w:r>
+      <w:r>
+        <w:t xml:space="preserve"> and the next </w:t>
+      </w:r>
+      <w:r>
+        <w:t>‘</w:t>
+      </w:r>
+      <w:r>
+        <w:t>Apply</w:t>
+      </w:r>
+      <w:r>
+        <w:t>’ button</w:t>
+      </w:r>
+      <w:r>
+        <w:t>.</w:t>
+      </w:r>
+    </w:p>
+    <w:p>
+      <w:pPr>
+        <w:pStyle w:val="ListParagraph"/>
+        <w:numPr>
+          <w:ilvl w:val="1"/>
+          <w:numId w:val="1"/>
+        </w:numPr>
+      </w:pPr>
+      <w:r>
+        <w:t xml:space="preserve">Click your </w:t>
+      </w:r>
+      <w:r>
+        <w:t>‘Case Finder’</w:t>
+      </w:r>
+      <w:r>
+        <w:t xml:space="preserve"> </w:t>
+      </w:r>
+      <w:r>
+        <w:t>in the site list on the far left, this will cause Helicon Zoo to refresh enabling the Web Console.</w:t>
+      </w:r>
+    </w:p>
+    <w:p>
+      <w:pPr>
+        <w:pStyle w:val="ListParagraph"/>
+        <w:numPr>
+          <w:ilvl w:val="1"/>
+          <w:numId w:val="1"/>
+        </w:numPr>
+      </w:pPr>
+      <w:r>
+        <w:t xml:space="preserve">Click </w:t>
+      </w:r>
+      <w:r>
+        <w:t xml:space="preserve">the button </w:t>
+      </w:r>
+      <w:r>
+        <w:t>‘</w:t>
+      </w:r>
+      <w:r>
+        <w:t>Start web</w:t>
+      </w:r>
+      <w:r>
+        <w:t xml:space="preserve"> </w:t>
+      </w:r>
+      <w:r>
+        <w:t>console</w:t>
+      </w:r>
+      <w:r>
+        <w:t>’</w:t>
+      </w:r>
+      <w:r>
+        <w:t>.</w:t>
+      </w:r>
+    </w:p>
+    <w:p>
+      <w:pPr>
+        <w:pStyle w:val="ListParagraph"/>
+        <w:numPr>
+          <w:ilvl w:val="1"/>
+          <w:numId w:val="1"/>
+        </w:numPr>
+      </w:pPr>
+      <w:r>
+        <w:t>At the Web console</w:t>
+      </w:r>
+      <w:r>
+        <w:t xml:space="preserve"> </w:t>
+      </w:r>
+      <w:r>
+        <w:t xml:space="preserve">type </w:t>
+      </w:r>
+      <w:r>
+        <w:t>‘</w:t>
+      </w:r>
+      <w:r>
+        <w:t>gem install bundler --source http://rubygems.org</w:t>
+      </w:r>
+      <w:r>
+        <w:t>’</w:t>
+      </w:r>
+      <w:r>
+        <w:t>.</w:t>
+      </w:r>
+    </w:p>
+    <w:p>
+      <w:pPr>
+        <w:pStyle w:val="ListParagraph"/>
+        <w:numPr>
+          <w:ilvl w:val="1"/>
+          <w:numId w:val="1"/>
+        </w:numPr>
+      </w:pPr>
+      <w:r>
+        <w:t>At the Web console type ‘bundle install’</w:t>
+      </w:r>
+      <w:r>
+        <w:t>.</w:t>
+      </w:r>
+    </w:p>
+    <w:p>
+      <w:pPr>
+        <w:pStyle w:val="ListParagraph"/>
+        <w:numPr>
+          <w:ilvl w:val="1"/>
+          <w:numId w:val="1"/>
+        </w:numPr>
+      </w:pPr>
+      <w:r>
+        <w:t>Type ‘bundle exec rake secret’ at console.</w:t>
+      </w:r>
+    </w:p>
+    <w:p>
+      <w:pPr>
+        <w:pStyle w:val="ListParagraph"/>
+        <w:numPr>
+          <w:ilvl w:val="1"/>
+          <w:numId w:val="1"/>
+        </w:numPr>
+      </w:pPr>
+      <w:r>
+        <w:t>P</w:t>
+      </w:r>
+      <w:r>
+        <w:t xml:space="preserve">lace output into </w:t>
+      </w:r>
+      <w:r>
+        <w:t>‘</w:t>
+      </w:r>
+      <w:r>
+        <w:t>C:\inetpub\wwwroot\casefinder\config</w:t>
+      </w:r>
+      <w:r>
+        <w:t>\</w:t>
+      </w:r>
+      <w:r>
+        <w:t>secrets.yml file</w:t>
+      </w:r>
       <w:r>
         <w:t>’.</w:t>
       </w:r>
@@ -1535,13 +1866,170 @@
       <w:pPr>
         <w:pStyle w:val="ListParagraph"/>
         <w:numPr>
+          <w:ilvl w:val="1"/>
+          <w:numId w:val="1"/>
+        </w:numPr>
+      </w:pPr>
+      <w:r>
+        <w:t>Encrypt password in database.yml</w:t>
+      </w:r>
+      <w:r>
+        <w:t xml:space="preserve"> and ldap.yml</w:t>
+      </w:r>
+    </w:p>
+    <w:p>
+      <w:pPr>
+        <w:pStyle w:val="ListParagraph"/>
+        <w:numPr>
           <w:ilvl w:val="2"/>
           <w:numId w:val="1"/>
         </w:numPr>
-        <w:ind w:left="1980"/>
-      </w:pPr>
-      <w:r>
-        <w:t>A user engine should be added any time a new version of ruby comes out.</w:t>
+      </w:pPr>
+      <w:r>
+        <w:t>message_encryptor = ActiveSupport::MessageEncryptor.new(Rails.application.secrets.secret_key_base)</w:t>
+      </w:r>
+    </w:p>
+    <w:p>
+      <w:pPr>
+        <w:pStyle w:val="ListParagraph"/>
+        <w:ind w:left="2160"/>
+      </w:pPr>
+      <w:r>
+        <w:t>encrypted_data = message_encryptor.encrypt_and_sign('password')</w:t>
+      </w:r>
+    </w:p>
+    <w:p>
+      <w:pPr>
+        <w:pStyle w:val="ListParagraph"/>
+        <w:numPr>
+          <w:ilvl w:val="1"/>
+          <w:numId w:val="1"/>
+        </w:numPr>
+      </w:pPr>
+      <w:r>
+        <w:t>At the Web console type ‘</w:t>
+      </w:r>
+      <w:r>
+        <w:t>bundle exec rake db:migrate</w:t>
+      </w:r>
+      <w:r>
+        <w:t>’.</w:t>
+      </w:r>
+    </w:p>
+    <w:p>
+      <w:pPr>
+        <w:pStyle w:val="ListParagraph"/>
+        <w:numPr>
+          <w:ilvl w:val="1"/>
+          <w:numId w:val="1"/>
+        </w:numPr>
+      </w:pPr>
+      <w:r>
+        <w:t xml:space="preserve">At the Web console type </w:t>
+      </w:r>
+      <w:r>
+        <w:t>‘</w:t>
+      </w:r>
+      <w:r>
+        <w:t>bundle exec rake abstractor:setup:system</w:t>
+      </w:r>
+      <w:r>
+        <w:t>’.</w:t>
+      </w:r>
+    </w:p>
+    <w:p>
+      <w:pPr>
+        <w:pStyle w:val="ListParagraph"/>
+        <w:numPr>
+          <w:ilvl w:val="1"/>
+          <w:numId w:val="1"/>
+        </w:numPr>
+      </w:pPr>
+      <w:r>
+        <w:t>At the Web console type ‘</w:t>
+      </w:r>
+      <w:r>
+        <w:t>bundle exec rake setup:abstractor_schemas</w:t>
+      </w:r>
+      <w:r>
+        <w:t>’.</w:t>
+      </w:r>
+    </w:p>
+    <w:p>
+      <w:pPr>
+        <w:pStyle w:val="ListParagraph"/>
+        <w:numPr>
+          <w:ilvl w:val="1"/>
+          <w:numId w:val="1"/>
+        </w:numPr>
+      </w:pPr>
+      <w:r>
+        <w:t>At the Web console type ‘</w:t>
+      </w:r>
+      <w:r>
+        <w:t>bundle exec rake setup:roles</w:t>
+      </w:r>
+      <w:r>
+        <w:t>’.</w:t>
+      </w:r>
+    </w:p>
+    <w:p>
+      <w:pPr>
+        <w:pStyle w:val="ListParagraph"/>
+        <w:numPr>
+          <w:ilvl w:val="1"/>
+          <w:numId w:val="1"/>
+        </w:numPr>
+      </w:pPr>
+      <w:r>
+        <w:t>At the Web console type ‘</w:t>
+      </w:r>
+      <w:r>
+        <w:t>bundle exec rake setup</w:t>
+      </w:r>
+      <w:r>
+        <w:t>:</w:t>
+      </w:r>
+      <w:r>
+        <w:t>rules</w:t>
+      </w:r>
+      <w:bookmarkStart w:id="0" w:name="_GoBack"/>
+      <w:bookmarkEnd w:id="0"/>
+      <w:r>
+        <w:t>’.</w:t>
+      </w:r>
+    </w:p>
+    <w:p>
+      <w:pPr>
+        <w:pStyle w:val="ListParagraph"/>
+        <w:numPr>
+          <w:ilvl w:val="1"/>
+          <w:numId w:val="1"/>
+        </w:numPr>
+      </w:pPr>
+      <w:r>
+        <w:t>At the Web console type ‘</w:t>
+      </w:r>
+      <w:r>
+        <w:t>bundle exec rake assets:precompile</w:t>
+      </w:r>
+      <w:r>
+        <w:t>’.</w:t>
+      </w:r>
+    </w:p>
+    <w:p>
+      <w:pPr>
+        <w:pStyle w:val="ListParagraph"/>
+        <w:numPr>
+          <w:ilvl w:val="1"/>
+          <w:numId w:val="1"/>
+        </w:numPr>
+      </w:pPr>
+      <w:r>
+        <w:t xml:space="preserve">In environment file, set </w:t>
+      </w:r>
+      <w:r>
+        <w:t>default_url_options</w:t>
       </w:r>
     </w:p>
     <w:p>
@@ -1551,926 +2039,9 @@
           <w:ilvl w:val="2"/>
           <w:numId w:val="1"/>
         </w:numPr>
-        <w:ind w:left="1980"/>
-      </w:pPr>
-      <w:r>
-        <w:t xml:space="preserve">Close the </w:t>
-      </w:r>
-      <w:proofErr w:type="spellStart"/>
-      <w:r>
-        <w:t>Hellicon</w:t>
-      </w:r>
-      <w:proofErr w:type="spellEnd"/>
-      <w:r>
-        <w:t xml:space="preserve"> </w:t>
-      </w:r>
-      <w:r>
-        <w:t>Zoo</w:t>
-      </w:r>
-      <w:r>
-        <w:t xml:space="preserve"> Manager.</w:t>
-      </w:r>
-    </w:p>
-    <w:p>
-      <w:pPr>
-        <w:pStyle w:val="ListParagraph"/>
-        <w:numPr>
-          <w:ilvl w:val="0"/>
-          <w:numId w:val="1"/>
-        </w:numPr>
-      </w:pPr>
-      <w:r>
-        <w:t>Add an application to IIS</w:t>
-      </w:r>
-    </w:p>
-    <w:p>
-      <w:pPr>
-        <w:pStyle w:val="ListParagraph"/>
-        <w:numPr>
-          <w:ilvl w:val="1"/>
-          <w:numId w:val="1"/>
-        </w:numPr>
-      </w:pPr>
-      <w:r>
-        <w:t xml:space="preserve">Open </w:t>
-      </w:r>
-      <w:proofErr w:type="spellStart"/>
-      <w:r>
-        <w:t>Start|</w:t>
-      </w:r>
-      <w:r>
-        <w:t>All</w:t>
-      </w:r>
-      <w:proofErr w:type="spellEnd"/>
-      <w:r>
-        <w:t xml:space="preserve"> </w:t>
-      </w:r>
-      <w:proofErr w:type="spellStart"/>
-      <w:r>
-        <w:t>Programs|</w:t>
-      </w:r>
-      <w:r>
-        <w:t>Administrative</w:t>
-      </w:r>
-      <w:proofErr w:type="spellEnd"/>
-      <w:r>
-        <w:t xml:space="preserve"> </w:t>
-      </w:r>
-      <w:proofErr w:type="spellStart"/>
-      <w:r>
-        <w:t>Tools|Internet</w:t>
-      </w:r>
-      <w:proofErr w:type="spellEnd"/>
-      <w:r>
-        <w:t xml:space="preserve"> Information Services (IIS) Manager</w:t>
-      </w:r>
-    </w:p>
-    <w:p>
-      <w:pPr>
-        <w:pStyle w:val="ListParagraph"/>
-        <w:numPr>
-          <w:ilvl w:val="1"/>
-          <w:numId w:val="1"/>
-        </w:numPr>
-      </w:pPr>
-      <w:r>
-        <w:t xml:space="preserve">In IIS right click default website and add application. The </w:t>
-      </w:r>
-      <w:r>
-        <w:t>alias should be all lower case</w:t>
-      </w:r>
-      <w:r>
-        <w:t xml:space="preserve">. </w:t>
-      </w:r>
-      <w:r>
-        <w:t xml:space="preserve"> </w:t>
-      </w:r>
-      <w:r>
-        <w:t xml:space="preserve">Set the physical </w:t>
-      </w:r>
-      <w:r>
-        <w:t xml:space="preserve">path </w:t>
-      </w:r>
-      <w:r>
-        <w:t xml:space="preserve">to </w:t>
-      </w:r>
-      <w:r>
-        <w:t>‘</w:t>
-      </w:r>
-      <w:r>
-        <w:t>C:\</w:t>
-      </w:r>
-      <w:proofErr w:type="spellStart"/>
-      <w:r>
-        <w:t>inetpub</w:t>
-      </w:r>
-      <w:proofErr w:type="spellEnd"/>
-      <w:r>
-        <w:t>\</w:t>
-      </w:r>
-      <w:proofErr w:type="spellStart"/>
-      <w:r>
-        <w:t>wwwroot</w:t>
-      </w:r>
-      <w:proofErr w:type="spellEnd"/>
-      <w:r>
-        <w:t>\</w:t>
-      </w:r>
-      <w:proofErr w:type="spellStart"/>
-      <w:r>
-        <w:t>casefinder</w:t>
-      </w:r>
-      <w:proofErr w:type="spellEnd"/>
-      <w:r>
-        <w:t>’</w:t>
-      </w:r>
-      <w:r>
-        <w:t>.</w:t>
-      </w:r>
-    </w:p>
-    <w:p>
-      <w:pPr>
-        <w:pStyle w:val="ListParagraph"/>
-        <w:numPr>
-          <w:ilvl w:val="1"/>
-          <w:numId w:val="1"/>
-        </w:numPr>
-      </w:pPr>
-      <w:r>
-        <w:t>S</w:t>
-      </w:r>
-      <w:r>
-        <w:t>et the proper rights to the folder. Grant write access to "IIS_IUSRS" to the folder. This should be temporary and removed once you are done with configuration.</w:t>
-      </w:r>
-    </w:p>
-    <w:p>
-      <w:pPr>
-        <w:pStyle w:val="ListParagraph"/>
-        <w:numPr>
-          <w:ilvl w:val="0"/>
-          <w:numId w:val="1"/>
-        </w:numPr>
-      </w:pPr>
-      <w:r>
-        <w:t xml:space="preserve">Add an application to </w:t>
-      </w:r>
-      <w:proofErr w:type="spellStart"/>
-      <w:r>
-        <w:t>Hellicon</w:t>
-      </w:r>
-      <w:proofErr w:type="spellEnd"/>
-      <w:r>
-        <w:t xml:space="preserve"> Zoo</w:t>
-      </w:r>
-    </w:p>
-    <w:p>
-      <w:pPr>
-        <w:pStyle w:val="ListParagraph"/>
-        <w:numPr>
-          <w:ilvl w:val="1"/>
-          <w:numId w:val="1"/>
-        </w:numPr>
-      </w:pPr>
-      <w:r>
-        <w:t xml:space="preserve">Open </w:t>
-      </w:r>
-      <w:proofErr w:type="spellStart"/>
-      <w:r>
-        <w:t>Start|</w:t>
-      </w:r>
-      <w:r>
-        <w:t>All</w:t>
-      </w:r>
-      <w:proofErr w:type="spellEnd"/>
-      <w:r>
-        <w:t xml:space="preserve"> </w:t>
-      </w:r>
-      <w:proofErr w:type="spellStart"/>
-      <w:r>
-        <w:t>Programs|</w:t>
-      </w:r>
-      <w:r>
-        <w:t>Hellicon</w:t>
-      </w:r>
-      <w:r>
-        <w:t>|</w:t>
-      </w:r>
-      <w:r>
-        <w:t>Zoo|Hellicon</w:t>
-      </w:r>
-      <w:proofErr w:type="spellEnd"/>
-      <w:r>
-        <w:t xml:space="preserve"> Zoo</w:t>
-      </w:r>
-      <w:r>
-        <w:t xml:space="preserve"> Manager</w:t>
-      </w:r>
-    </w:p>
-    <w:p>
-      <w:pPr>
-        <w:pStyle w:val="ListParagraph"/>
-        <w:numPr>
-          <w:ilvl w:val="1"/>
-          <w:numId w:val="1"/>
-        </w:numPr>
-      </w:pPr>
-      <w:r>
-        <w:t>Click on the ‘</w:t>
-      </w:r>
-      <w:proofErr w:type="spellStart"/>
-      <w:r>
-        <w:t>casefinder</w:t>
-      </w:r>
-      <w:proofErr w:type="spellEnd"/>
-      <w:r>
-        <w:t xml:space="preserve">’ application </w:t>
-      </w:r>
-      <w:r>
-        <w:t xml:space="preserve">in </w:t>
-      </w:r>
-      <w:r>
-        <w:t>Helicon Z</w:t>
-      </w:r>
-      <w:r>
-        <w:t>oo</w:t>
-      </w:r>
-      <w:r>
-        <w:t xml:space="preserve"> Manager under ‘</w:t>
-      </w:r>
-      <w:r>
-        <w:t>Default Web Site’</w:t>
-      </w:r>
-    </w:p>
-    <w:p>
-      <w:pPr>
-        <w:pStyle w:val="ListParagraph"/>
-        <w:numPr>
-          <w:ilvl w:val="1"/>
-          <w:numId w:val="1"/>
-        </w:numPr>
-      </w:pPr>
-      <w:r>
-        <w:t>In the ‘Applications’ section, click the ‘New’ button.</w:t>
-      </w:r>
-    </w:p>
-    <w:p>
-      <w:pPr>
-        <w:pStyle w:val="ListParagraph"/>
-        <w:numPr>
-          <w:ilvl w:val="1"/>
-          <w:numId w:val="1"/>
-        </w:numPr>
-      </w:pPr>
-      <w:r>
-        <w:t>Name it ‘</w:t>
-      </w:r>
-      <w:r>
-        <w:t>Ruby2.</w:t>
-      </w:r>
-      <w:proofErr w:type="gramStart"/>
-      <w:r>
-        <w:t>1.rack</w:t>
-      </w:r>
-      <w:proofErr w:type="gramEnd"/>
-      <w:r>
-        <w:t>’</w:t>
-      </w:r>
-      <w:r>
-        <w:t>.</w:t>
-      </w:r>
-    </w:p>
-    <w:p>
-      <w:pPr>
-        <w:pStyle w:val="ListParagraph"/>
-        <w:numPr>
-          <w:ilvl w:val="1"/>
-          <w:numId w:val="1"/>
-        </w:numPr>
-      </w:pPr>
-      <w:r>
-        <w:t>Select the engine that</w:t>
-      </w:r>
-      <w:r>
-        <w:t xml:space="preserve"> was created in the </w:t>
-      </w:r>
-      <w:proofErr w:type="spellStart"/>
-      <w:r>
-        <w:t>config</w:t>
-      </w:r>
-      <w:proofErr w:type="spellEnd"/>
-      <w:r>
-        <w:t xml:space="preserve"> file: ‘ruby.2.</w:t>
-      </w:r>
-      <w:proofErr w:type="gramStart"/>
-      <w:r>
-        <w:t>1.x64.rack</w:t>
-      </w:r>
-      <w:proofErr w:type="gramEnd"/>
-      <w:r>
-        <w:t>’.</w:t>
-      </w:r>
-    </w:p>
-    <w:p>
-      <w:pPr>
-        <w:pStyle w:val="ListParagraph"/>
-        <w:numPr>
-          <w:ilvl w:val="1"/>
-          <w:numId w:val="1"/>
-        </w:numPr>
-      </w:pPr>
-      <w:r>
-        <w:t xml:space="preserve">Ensure you have the environment variables </w:t>
-      </w:r>
-    </w:p>
-    <w:p>
-      <w:pPr>
-        <w:pStyle w:val="ListParagraph"/>
-        <w:numPr>
-          <w:ilvl w:val="2"/>
-          <w:numId w:val="1"/>
-        </w:numPr>
-      </w:pPr>
-      <w:r>
-        <w:t>RACK_ENV=production</w:t>
-      </w:r>
-    </w:p>
-    <w:p>
-      <w:pPr>
-        <w:pStyle w:val="ListParagraph"/>
-        <w:numPr>
-          <w:ilvl w:val="2"/>
-          <w:numId w:val="1"/>
-        </w:numPr>
-      </w:pPr>
-      <w:r>
-        <w:t>RAILS_RELATI</w:t>
-      </w:r>
-      <w:r>
-        <w:t>VE_URL_ROOT=%APPL_VIRTUAL_PATH%</w:t>
-      </w:r>
-    </w:p>
-    <w:p>
-      <w:pPr>
-        <w:pStyle w:val="ListParagraph"/>
-        <w:numPr>
-          <w:ilvl w:val="2"/>
-          <w:numId w:val="1"/>
-        </w:numPr>
-      </w:pPr>
-      <w:r>
-        <w:t>SECRET_KEY_BASE</w:t>
-      </w:r>
-    </w:p>
-    <w:p>
-      <w:pPr>
-        <w:pStyle w:val="ListParagraph"/>
-        <w:numPr>
-          <w:ilvl w:val="1"/>
-          <w:numId w:val="1"/>
-        </w:numPr>
-      </w:pPr>
-      <w:r>
-        <w:t xml:space="preserve">The variables should </w:t>
-      </w:r>
-      <w:proofErr w:type="gramStart"/>
-      <w:r>
-        <w:t>of</w:t>
-      </w:r>
-      <w:proofErr w:type="gramEnd"/>
-      <w:r>
-        <w:t xml:space="preserve"> been copied over from the custom engine that was added.</w:t>
-      </w:r>
-    </w:p>
-    <w:p>
-      <w:pPr>
-        <w:pStyle w:val="ListParagraph"/>
-        <w:numPr>
-          <w:ilvl w:val="1"/>
-          <w:numId w:val="1"/>
-        </w:numPr>
-      </w:pPr>
-      <w:r>
-        <w:t>In the ‘Environment Variables’ section, click the button ‘New’.</w:t>
-      </w:r>
-    </w:p>
-    <w:p>
-      <w:pPr>
-        <w:pStyle w:val="ListParagraph"/>
-        <w:numPr>
-          <w:ilvl w:val="1"/>
-          <w:numId w:val="1"/>
-        </w:numPr>
-      </w:pPr>
-      <w:r>
-        <w:t>Set the ‘Name’ to ‘JAVA_HOME’ and the ‘Value’ to ‘</w:t>
-      </w:r>
-      <w:r>
-        <w:t>C:</w:t>
-      </w:r>
-      <w:r>
-        <w:t>\Program Files\Java\</w:t>
-      </w:r>
-      <w:r>
-        <w:t xml:space="preserve"> jdk1.8.0_112</w:t>
-      </w:r>
-      <w:proofErr w:type="gramStart"/>
-      <w:r>
-        <w:t>’</w:t>
-      </w:r>
-      <w:r>
-        <w:t xml:space="preserve"> </w:t>
-      </w:r>
-      <w:r>
-        <w:t xml:space="preserve"> and</w:t>
-      </w:r>
-      <w:proofErr w:type="gramEnd"/>
-      <w:r>
-        <w:t xml:space="preserve"> click ‘OK’.</w:t>
-      </w:r>
-    </w:p>
-    <w:p>
-      <w:pPr>
-        <w:pStyle w:val="ListParagraph"/>
-        <w:numPr>
-          <w:ilvl w:val="1"/>
-          <w:numId w:val="1"/>
-        </w:numPr>
-      </w:pPr>
-      <w:r>
-        <w:t xml:space="preserve">Click </w:t>
-      </w:r>
-      <w:r>
-        <w:t>‘</w:t>
-      </w:r>
-      <w:r>
-        <w:t>Apply</w:t>
-      </w:r>
-      <w:r>
-        <w:t>’ button</w:t>
-      </w:r>
-      <w:r>
-        <w:t xml:space="preserve"> and the next </w:t>
-      </w:r>
-      <w:r>
-        <w:t>‘</w:t>
-      </w:r>
-      <w:r>
-        <w:t>Apply</w:t>
-      </w:r>
-      <w:r>
-        <w:t>’ button</w:t>
-      </w:r>
-      <w:r>
-        <w:t>.</w:t>
-      </w:r>
-    </w:p>
-    <w:p>
-      <w:pPr>
-        <w:pStyle w:val="ListParagraph"/>
-        <w:numPr>
-          <w:ilvl w:val="1"/>
-          <w:numId w:val="1"/>
-        </w:numPr>
-      </w:pPr>
-      <w:r>
-        <w:t xml:space="preserve">Click your </w:t>
-      </w:r>
-      <w:r>
-        <w:t>‘Case Finder’</w:t>
-      </w:r>
-      <w:r>
-        <w:t xml:space="preserve"> </w:t>
-      </w:r>
-      <w:r>
-        <w:t>in the site list on the far left, this will cause Helicon Zoo to refresh enabling the Web Console.</w:t>
-      </w:r>
-    </w:p>
-    <w:p>
-      <w:pPr>
-        <w:pStyle w:val="ListParagraph"/>
-        <w:numPr>
-          <w:ilvl w:val="1"/>
-          <w:numId w:val="1"/>
-        </w:numPr>
-      </w:pPr>
-      <w:r>
-        <w:t xml:space="preserve">Click </w:t>
-      </w:r>
-      <w:r>
-        <w:t xml:space="preserve">the button </w:t>
-      </w:r>
-      <w:r>
-        <w:t>‘</w:t>
-      </w:r>
-      <w:r>
-        <w:t>Start web</w:t>
-      </w:r>
-      <w:r>
-        <w:t xml:space="preserve"> </w:t>
-      </w:r>
-      <w:r>
-        <w:t>console</w:t>
-      </w:r>
-      <w:r>
-        <w:t>’</w:t>
-      </w:r>
-      <w:r>
-        <w:t>.</w:t>
-      </w:r>
-    </w:p>
-    <w:p>
-      <w:pPr>
-        <w:pStyle w:val="ListParagraph"/>
-        <w:numPr>
-          <w:ilvl w:val="1"/>
-          <w:numId w:val="1"/>
-        </w:numPr>
-      </w:pPr>
-      <w:r>
-        <w:t>At the Web console</w:t>
-      </w:r>
-      <w:r>
-        <w:t xml:space="preserve"> </w:t>
-      </w:r>
-      <w:r>
-        <w:t xml:space="preserve">type </w:t>
-      </w:r>
-      <w:r>
-        <w:t>‘</w:t>
-      </w:r>
-      <w:r>
-        <w:t>gem install bundler --source http://rubygems.org</w:t>
-      </w:r>
-      <w:r>
-        <w:t>’</w:t>
-      </w:r>
-      <w:r>
-        <w:t>.</w:t>
-      </w:r>
-    </w:p>
-    <w:p>
-      <w:pPr>
-        <w:pStyle w:val="ListParagraph"/>
-        <w:numPr>
-          <w:ilvl w:val="1"/>
-          <w:numId w:val="1"/>
-        </w:numPr>
-      </w:pPr>
-      <w:r>
-        <w:t>At the Web console type ‘bundle install’</w:t>
-      </w:r>
-      <w:r>
-        <w:t>.</w:t>
-      </w:r>
-    </w:p>
-    <w:p>
-      <w:pPr>
-        <w:pStyle w:val="ListParagraph"/>
-        <w:numPr>
-          <w:ilvl w:val="1"/>
-          <w:numId w:val="1"/>
-        </w:numPr>
-      </w:pPr>
-      <w:r>
-        <w:t>Type ‘bundle exec rake secret’ at console.</w:t>
-      </w:r>
-    </w:p>
-    <w:p>
-      <w:pPr>
-        <w:pStyle w:val="ListParagraph"/>
-        <w:numPr>
-          <w:ilvl w:val="1"/>
-          <w:numId w:val="1"/>
-        </w:numPr>
-      </w:pPr>
-      <w:r>
-        <w:t>P</w:t>
-      </w:r>
-      <w:r>
-        <w:t xml:space="preserve">lace output into </w:t>
-      </w:r>
-      <w:r>
-        <w:t>‘</w:t>
-      </w:r>
-      <w:r>
-        <w:t>C:\</w:t>
-      </w:r>
-      <w:proofErr w:type="spellStart"/>
-      <w:r>
-        <w:t>inetpub</w:t>
-      </w:r>
-      <w:proofErr w:type="spellEnd"/>
-      <w:r>
-        <w:t>\</w:t>
-      </w:r>
-      <w:proofErr w:type="spellStart"/>
-      <w:r>
-        <w:t>wwwroot</w:t>
-      </w:r>
-      <w:proofErr w:type="spellEnd"/>
-      <w:r>
-        <w:t>\</w:t>
-      </w:r>
-      <w:proofErr w:type="spellStart"/>
-      <w:r>
-        <w:t>casefinder</w:t>
-      </w:r>
-      <w:proofErr w:type="spellEnd"/>
-      <w:r>
-        <w:t>\</w:t>
-      </w:r>
-      <w:proofErr w:type="spellStart"/>
-      <w:r>
-        <w:t>config</w:t>
-      </w:r>
-      <w:proofErr w:type="spellEnd"/>
-      <w:r>
-        <w:t>\</w:t>
-      </w:r>
-      <w:proofErr w:type="spellStart"/>
-      <w:r>
-        <w:t>secrets.yml</w:t>
-      </w:r>
-      <w:proofErr w:type="spellEnd"/>
-      <w:r>
-        <w:t xml:space="preserve"> file</w:t>
-      </w:r>
-      <w:r>
-        <w:t>’.</w:t>
-      </w:r>
-    </w:p>
-    <w:p>
-      <w:pPr>
-        <w:pStyle w:val="ListParagraph"/>
-        <w:numPr>
-          <w:ilvl w:val="1"/>
-          <w:numId w:val="1"/>
-        </w:numPr>
-      </w:pPr>
-      <w:r>
-        <w:t xml:space="preserve">Encrypt password in </w:t>
-      </w:r>
-      <w:proofErr w:type="spellStart"/>
-      <w:r>
-        <w:t>database.yml</w:t>
-      </w:r>
-      <w:proofErr w:type="spellEnd"/>
-      <w:r>
-        <w:t xml:space="preserve"> and </w:t>
-      </w:r>
-      <w:proofErr w:type="spellStart"/>
-      <w:r>
-        <w:t>ldap.yml</w:t>
-      </w:r>
-      <w:proofErr w:type="spellEnd"/>
-    </w:p>
-    <w:p>
-      <w:pPr>
-        <w:pStyle w:val="ListParagraph"/>
-        <w:numPr>
-          <w:ilvl w:val="2"/>
-          <w:numId w:val="1"/>
-        </w:numPr>
-      </w:pPr>
-      <w:proofErr w:type="spellStart"/>
-      <w:r>
-        <w:t>message_encryptor</w:t>
-      </w:r>
-      <w:proofErr w:type="spellEnd"/>
-      <w:r>
-        <w:t xml:space="preserve"> = </w:t>
-      </w:r>
-      <w:proofErr w:type="spellStart"/>
-      <w:proofErr w:type="gramStart"/>
-      <w:r>
-        <w:t>ActiveSupport</w:t>
-      </w:r>
-      <w:proofErr w:type="spellEnd"/>
-      <w:r>
-        <w:t>::</w:t>
-      </w:r>
-      <w:proofErr w:type="spellStart"/>
-      <w:proofErr w:type="gramEnd"/>
-      <w:r>
-        <w:t>MessageEncryptor.new</w:t>
-      </w:r>
-      <w:proofErr w:type="spellEnd"/>
-      <w:r>
-        <w:t>(</w:t>
-      </w:r>
-      <w:proofErr w:type="spellStart"/>
-      <w:r>
-        <w:t>Rails.application.secrets.secret_key_base</w:t>
-      </w:r>
-      <w:proofErr w:type="spellEnd"/>
-      <w:r>
-        <w:t>)</w:t>
-      </w:r>
-    </w:p>
-    <w:p>
-      <w:pPr>
-        <w:pStyle w:val="ListParagraph"/>
-        <w:ind w:left="2160"/>
-      </w:pPr>
-      <w:proofErr w:type="spellStart"/>
-      <w:r>
-        <w:t>encrypted_data</w:t>
-      </w:r>
-      <w:proofErr w:type="spellEnd"/>
-      <w:r>
-        <w:t xml:space="preserve"> = </w:t>
-      </w:r>
-      <w:proofErr w:type="spellStart"/>
-      <w:r>
-        <w:t>message_</w:t>
-      </w:r>
-      <w:proofErr w:type="gramStart"/>
-      <w:r>
-        <w:t>encryptor.encrypt</w:t>
-      </w:r>
-      <w:proofErr w:type="gramEnd"/>
-      <w:r>
-        <w:t>_and_sign</w:t>
-      </w:r>
-      <w:proofErr w:type="spellEnd"/>
-      <w:r>
-        <w:t>('password')</w:t>
-      </w:r>
-    </w:p>
-    <w:p>
-      <w:pPr>
-        <w:pStyle w:val="ListParagraph"/>
-        <w:numPr>
-          <w:ilvl w:val="1"/>
-          <w:numId w:val="1"/>
-        </w:numPr>
-      </w:pPr>
-      <w:r>
-        <w:t>At the Web console type ‘</w:t>
-      </w:r>
-      <w:r>
-        <w:t xml:space="preserve">bundle exec rake </w:t>
-      </w:r>
-      <w:proofErr w:type="spellStart"/>
-      <w:proofErr w:type="gramStart"/>
-      <w:r>
-        <w:t>db:migrate</w:t>
-      </w:r>
-      <w:proofErr w:type="spellEnd"/>
-      <w:proofErr w:type="gramEnd"/>
-      <w:r>
-        <w:t>’.</w:t>
-      </w:r>
-    </w:p>
-    <w:p>
-      <w:pPr>
-        <w:pStyle w:val="ListParagraph"/>
-        <w:numPr>
-          <w:ilvl w:val="1"/>
-          <w:numId w:val="1"/>
-        </w:numPr>
-      </w:pPr>
-      <w:r>
-        <w:t xml:space="preserve">At the Web console type </w:t>
-      </w:r>
-      <w:r>
-        <w:t>‘</w:t>
-      </w:r>
-      <w:r>
-        <w:t xml:space="preserve">bundle exec rake </w:t>
-      </w:r>
-      <w:proofErr w:type="spellStart"/>
-      <w:proofErr w:type="gramStart"/>
-      <w:r>
-        <w:t>abstractor:setup</w:t>
-      </w:r>
-      <w:proofErr w:type="gramEnd"/>
-      <w:r>
-        <w:t>:system</w:t>
-      </w:r>
-      <w:proofErr w:type="spellEnd"/>
-      <w:r>
-        <w:t>’.</w:t>
-      </w:r>
-    </w:p>
-    <w:p>
-      <w:pPr>
-        <w:pStyle w:val="ListParagraph"/>
-        <w:numPr>
-          <w:ilvl w:val="1"/>
-          <w:numId w:val="1"/>
-        </w:numPr>
-      </w:pPr>
-      <w:r>
-        <w:t>At the Web console type ‘</w:t>
-      </w:r>
-      <w:r>
-        <w:t xml:space="preserve">bundle exec rake </w:t>
-      </w:r>
-      <w:proofErr w:type="spellStart"/>
-      <w:proofErr w:type="gramStart"/>
-      <w:r>
-        <w:t>setup:abstractor</w:t>
-      </w:r>
-      <w:proofErr w:type="gramEnd"/>
-      <w:r>
-        <w:t>_schemas</w:t>
-      </w:r>
-      <w:proofErr w:type="spellEnd"/>
-      <w:r>
-        <w:t>’.</w:t>
-      </w:r>
-    </w:p>
-    <w:p>
-      <w:pPr>
-        <w:pStyle w:val="ListParagraph"/>
-        <w:numPr>
-          <w:ilvl w:val="1"/>
-          <w:numId w:val="1"/>
-        </w:numPr>
-      </w:pPr>
-      <w:r>
-        <w:t>At the Web console type ‘</w:t>
-      </w:r>
-      <w:r>
-        <w:t xml:space="preserve">bundle exec rake </w:t>
-      </w:r>
-      <w:proofErr w:type="spellStart"/>
-      <w:proofErr w:type="gramStart"/>
-      <w:r>
-        <w:t>setup:roles</w:t>
-      </w:r>
-      <w:proofErr w:type="spellEnd"/>
-      <w:proofErr w:type="gramEnd"/>
-      <w:r>
-        <w:t>’.</w:t>
-      </w:r>
-    </w:p>
-    <w:p>
-      <w:pPr>
-        <w:pStyle w:val="ListParagraph"/>
-        <w:numPr>
-          <w:ilvl w:val="1"/>
-          <w:numId w:val="1"/>
-        </w:numPr>
-      </w:pPr>
-      <w:r>
-        <w:t>At the Web console type ‘</w:t>
-      </w:r>
-      <w:r>
-        <w:t xml:space="preserve">bundle exec rake </w:t>
-      </w:r>
-      <w:proofErr w:type="spellStart"/>
-      <w:proofErr w:type="gramStart"/>
-      <w:r>
-        <w:t>assets:precompile</w:t>
-      </w:r>
-      <w:proofErr w:type="spellEnd"/>
-      <w:proofErr w:type="gramEnd"/>
-      <w:r>
-        <w:t>’.</w:t>
-      </w:r>
-    </w:p>
-    <w:p>
-      <w:pPr>
-        <w:pStyle w:val="ListParagraph"/>
-        <w:numPr>
-          <w:ilvl w:val="1"/>
-          <w:numId w:val="1"/>
-        </w:numPr>
-      </w:pPr>
-      <w:r>
-        <w:t xml:space="preserve">In environment file, set </w:t>
-      </w:r>
-      <w:proofErr w:type="spellStart"/>
-      <w:r>
-        <w:t>default_url_options</w:t>
-      </w:r>
-      <w:proofErr w:type="spellEnd"/>
-    </w:p>
-    <w:p>
-      <w:pPr>
-        <w:pStyle w:val="ListParagraph"/>
-        <w:numPr>
-          <w:ilvl w:val="2"/>
-          <w:numId w:val="1"/>
-        </w:numPr>
-      </w:pPr>
-      <w:r>
-        <w:t xml:space="preserve">  </w:t>
-      </w:r>
-      <w:proofErr w:type="gramStart"/>
-      <w:r>
-        <w:t>Abstractor::</w:t>
-      </w:r>
-      <w:proofErr w:type="spellStart"/>
-      <w:proofErr w:type="gramEnd"/>
-      <w:r>
-        <w:t>Engine.routes.default_url_options</w:t>
-      </w:r>
-      <w:proofErr w:type="spellEnd"/>
-      <w:r>
-        <w:t>[:host] = 'http://localhost'</w:t>
+      </w:pPr>
+      <w:r>
+        <w:t xml:space="preserve">  Abstractor::Engine.routes.default_url_options[:host] = 'http://localhost'</w:t>
       </w:r>
     </w:p>
     <w:p>
@@ -2526,15 +2097,7 @@
         <w:t xml:space="preserve">Download: </w:t>
       </w:r>
       <w:r>
-        <w:t>32-bit/64-bit Windows Service Installer (</w:t>
-      </w:r>
-      <w:proofErr w:type="spellStart"/>
-      <w:r>
-        <w:t>pgp</w:t>
-      </w:r>
-      <w:proofErr w:type="spellEnd"/>
-      <w:r>
-        <w:t>, md5, sha1)</w:t>
+        <w:t>32-bit/64-bit Windows Service Installer (pgp, md5, sha1)</w:t>
       </w:r>
     </w:p>
     <w:p>
@@ -2605,13 +2168,8 @@
         </w:numPr>
       </w:pPr>
       <w:r>
-        <w:t>Copy file into %TOMCAT_HOME%/</w:t>
-      </w:r>
-      <w:proofErr w:type="spellStart"/>
-      <w:r>
-        <w:t>webapps</w:t>
-      </w:r>
-      <w:proofErr w:type="spellEnd"/>
+        <w:t>Copy file into %TOMCAT_HOME%/webapps</w:t>
+      </w:r>
     </w:p>
     <w:p>
       <w:pPr>
@@ -2817,15 +2375,7 @@
         </w:numPr>
       </w:pPr>
       <w:r>
-        <w:t>In the ‘General’ section, set ‘Start Mode’ to ‘</w:t>
-      </w:r>
-      <w:proofErr w:type="spellStart"/>
-      <w:r>
-        <w:t>AlwaysRunning</w:t>
-      </w:r>
-      <w:proofErr w:type="spellEnd"/>
-      <w:r>
-        <w:t>’</w:t>
+        <w:t>In the ‘General’ section, set ‘Start Mode’ to ‘AlwaysRunning’</w:t>
       </w:r>
     </w:p>
     <w:p>
@@ -2861,15 +2411,7 @@
         </w:numPr>
       </w:pPr>
       <w:r>
-        <w:t>Click ‘</w:t>
-      </w:r>
-      <w:proofErr w:type="spellStart"/>
-      <w:r>
-        <w:t>casefinder</w:t>
-      </w:r>
-      <w:proofErr w:type="spellEnd"/>
-      <w:r>
-        <w:t>’</w:t>
+        <w:t>Click ‘casefinder’</w:t>
       </w:r>
     </w:p>
     <w:p>

</xml_diff>